<commit_message>
Work done from laptio Fri 5/10/18 am
</commit_message>
<xml_diff>
--- a/Assignments/PHP_Assignment_2.docx
+++ b/Assignments/PHP_Assignment_2.docx
@@ -26372,9 +26372,3435 @@
     </w:p>
     <w:p/>
     <w:p>
+      <w:pPr>
+        <w:shd w:val="clear" w:color="auto" w:fill="272822"/>
+        <w:spacing w:after="0" w:line="285" w:lineRule="atLeast"/>
+        <w:rPr>
+          <w:rFonts w:ascii="Consolas" w:eastAsia="Times New Roman" w:hAnsi="Consolas" w:cs="Times New Roman"/>
+          <w:color w:val="F8F8F2"/>
+          <w:sz w:val="21"/>
+          <w:szCs w:val="21"/>
+          <w:lang w:eastAsia="en-IE"/>
+        </w:rPr>
+      </w:pPr>
+      <w:proofErr w:type="gramStart"/>
+      <w:r>
+        <w:rPr>
+          <w:rFonts w:ascii="Consolas" w:eastAsia="Times New Roman" w:hAnsi="Consolas" w:cs="Times New Roman"/>
+          <w:color w:val="F92672"/>
+          <w:sz w:val="21"/>
+          <w:szCs w:val="21"/>
+          <w:lang w:eastAsia="en-IE"/>
+        </w:rPr>
+        <w:t>&lt;?</w:t>
+      </w:r>
+      <w:proofErr w:type="spellStart"/>
+      <w:r>
+        <w:rPr>
+          <w:rFonts w:ascii="Consolas" w:eastAsia="Times New Roman" w:hAnsi="Consolas" w:cs="Times New Roman"/>
+          <w:color w:val="F92672"/>
+          <w:sz w:val="21"/>
+          <w:szCs w:val="21"/>
+          <w:lang w:eastAsia="en-IE"/>
+        </w:rPr>
+        <w:t>php</w:t>
+      </w:r>
+      <w:proofErr w:type="spellEnd"/>
+      <w:proofErr w:type="gramEnd"/>
+    </w:p>
+    <w:p>
+      <w:pPr>
+        <w:shd w:val="clear" w:color="auto" w:fill="272822"/>
+        <w:spacing w:after="0" w:line="285" w:lineRule="atLeast"/>
+        <w:rPr>
+          <w:rFonts w:ascii="Consolas" w:eastAsia="Times New Roman" w:hAnsi="Consolas" w:cs="Times New Roman"/>
+          <w:color w:val="F8F8F2"/>
+          <w:sz w:val="21"/>
+          <w:szCs w:val="21"/>
+          <w:lang w:eastAsia="en-IE"/>
+        </w:rPr>
+      </w:pPr>
+      <w:r>
+        <w:rPr>
+          <w:rFonts w:ascii="Consolas" w:eastAsia="Times New Roman" w:hAnsi="Consolas" w:cs="Times New Roman"/>
+          <w:color w:val="66D9EF"/>
+          <w:sz w:val="21"/>
+          <w:szCs w:val="21"/>
+          <w:lang w:eastAsia="en-IE"/>
+        </w:rPr>
+        <w:t>echo</w:t>
+      </w:r>
+      <w:r>
+        <w:rPr>
+          <w:rFonts w:ascii="Consolas" w:eastAsia="Times New Roman" w:hAnsi="Consolas" w:cs="Times New Roman"/>
+          <w:color w:val="F8F8F2"/>
+          <w:sz w:val="21"/>
+          <w:szCs w:val="21"/>
+          <w:lang w:eastAsia="en-IE"/>
+        </w:rPr>
+        <w:t xml:space="preserve"> </w:t>
+      </w:r>
+      <w:r>
+        <w:rPr>
+          <w:rFonts w:ascii="Consolas" w:eastAsia="Times New Roman" w:hAnsi="Consolas" w:cs="Times New Roman"/>
+          <w:color w:val="E6DB74"/>
+          <w:sz w:val="21"/>
+          <w:szCs w:val="21"/>
+          <w:lang w:eastAsia="en-IE"/>
+        </w:rPr>
+        <w:t>"&lt;body&gt;"</w:t>
+      </w:r>
+      <w:r>
+        <w:rPr>
+          <w:rFonts w:ascii="Consolas" w:eastAsia="Times New Roman" w:hAnsi="Consolas" w:cs="Times New Roman"/>
+          <w:color w:val="F8F8F2"/>
+          <w:sz w:val="21"/>
+          <w:szCs w:val="21"/>
+          <w:lang w:eastAsia="en-IE"/>
+        </w:rPr>
+        <w:t>;</w:t>
+      </w:r>
+    </w:p>
+    <w:p>
+      <w:pPr>
+        <w:shd w:val="clear" w:color="auto" w:fill="272822"/>
+        <w:spacing w:after="0" w:line="285" w:lineRule="atLeast"/>
+        <w:rPr>
+          <w:rFonts w:ascii="Consolas" w:eastAsia="Times New Roman" w:hAnsi="Consolas" w:cs="Times New Roman"/>
+          <w:color w:val="F8F8F2"/>
+          <w:sz w:val="21"/>
+          <w:szCs w:val="21"/>
+          <w:lang w:eastAsia="en-IE"/>
+        </w:rPr>
+      </w:pPr>
+    </w:p>
+    <w:p>
+      <w:pPr>
+        <w:shd w:val="clear" w:color="auto" w:fill="272822"/>
+        <w:spacing w:after="0" w:line="285" w:lineRule="atLeast"/>
+        <w:rPr>
+          <w:rFonts w:ascii="Consolas" w:eastAsia="Times New Roman" w:hAnsi="Consolas" w:cs="Times New Roman"/>
+          <w:color w:val="F8F8F2"/>
+          <w:sz w:val="21"/>
+          <w:szCs w:val="21"/>
+          <w:lang w:eastAsia="en-IE"/>
+        </w:rPr>
+      </w:pPr>
+      <w:r>
+        <w:rPr>
+          <w:rFonts w:ascii="Consolas" w:eastAsia="Times New Roman" w:hAnsi="Consolas" w:cs="Times New Roman"/>
+          <w:color w:val="66D9EF"/>
+          <w:sz w:val="21"/>
+          <w:szCs w:val="21"/>
+          <w:lang w:eastAsia="en-IE"/>
+        </w:rPr>
+        <w:t>echo</w:t>
+      </w:r>
+      <w:r>
+        <w:rPr>
+          <w:rFonts w:ascii="Consolas" w:eastAsia="Times New Roman" w:hAnsi="Consolas" w:cs="Times New Roman"/>
+          <w:color w:val="F8F8F2"/>
+          <w:sz w:val="21"/>
+          <w:szCs w:val="21"/>
+          <w:lang w:eastAsia="en-IE"/>
+        </w:rPr>
+        <w:t xml:space="preserve"> </w:t>
+      </w:r>
+      <w:r>
+        <w:rPr>
+          <w:rFonts w:ascii="Consolas" w:eastAsia="Times New Roman" w:hAnsi="Consolas" w:cs="Times New Roman"/>
+          <w:color w:val="E6DB74"/>
+          <w:sz w:val="21"/>
+          <w:szCs w:val="21"/>
+          <w:lang w:eastAsia="en-IE"/>
+        </w:rPr>
+        <w:t>"&amp;</w:t>
+      </w:r>
+      <w:proofErr w:type="spellStart"/>
+      <w:r>
+        <w:rPr>
+          <w:rFonts w:ascii="Consolas" w:eastAsia="Times New Roman" w:hAnsi="Consolas" w:cs="Times New Roman"/>
+          <w:color w:val="E6DB74"/>
+          <w:sz w:val="21"/>
+          <w:szCs w:val="21"/>
+          <w:lang w:eastAsia="en-IE"/>
+        </w:rPr>
+        <w:t>nbsp</w:t>
+      </w:r>
+      <w:proofErr w:type="spellEnd"/>
+      <w:r>
+        <w:rPr>
+          <w:rFonts w:ascii="Consolas" w:eastAsia="Times New Roman" w:hAnsi="Consolas" w:cs="Times New Roman"/>
+          <w:color w:val="E6DB74"/>
+          <w:sz w:val="21"/>
+          <w:szCs w:val="21"/>
+          <w:lang w:eastAsia="en-IE"/>
+        </w:rPr>
+        <w:t>"</w:t>
+      </w:r>
+      <w:r>
+        <w:rPr>
+          <w:rFonts w:ascii="Consolas" w:eastAsia="Times New Roman" w:hAnsi="Consolas" w:cs="Times New Roman"/>
+          <w:color w:val="F92672"/>
+          <w:sz w:val="21"/>
+          <w:szCs w:val="21"/>
+          <w:lang w:eastAsia="en-IE"/>
+        </w:rPr>
+        <w:t>.</w:t>
+      </w:r>
+      <w:r>
+        <w:rPr>
+          <w:rFonts w:ascii="Consolas" w:eastAsia="Times New Roman" w:hAnsi="Consolas" w:cs="Times New Roman"/>
+          <w:color w:val="E6DB74"/>
+          <w:sz w:val="21"/>
+          <w:szCs w:val="21"/>
+          <w:lang w:eastAsia="en-IE"/>
+        </w:rPr>
+        <w:t>"&amp;</w:t>
+      </w:r>
+      <w:proofErr w:type="spellStart"/>
+      <w:r>
+        <w:rPr>
+          <w:rFonts w:ascii="Consolas" w:eastAsia="Times New Roman" w:hAnsi="Consolas" w:cs="Times New Roman"/>
+          <w:color w:val="E6DB74"/>
+          <w:sz w:val="21"/>
+          <w:szCs w:val="21"/>
+          <w:lang w:eastAsia="en-IE"/>
+        </w:rPr>
+        <w:t>nbsp</w:t>
+      </w:r>
+      <w:proofErr w:type="spellEnd"/>
+      <w:r>
+        <w:rPr>
+          <w:rFonts w:ascii="Consolas" w:eastAsia="Times New Roman" w:hAnsi="Consolas" w:cs="Times New Roman"/>
+          <w:color w:val="E6DB74"/>
+          <w:sz w:val="21"/>
+          <w:szCs w:val="21"/>
+          <w:lang w:eastAsia="en-IE"/>
+        </w:rPr>
+        <w:t>"</w:t>
+      </w:r>
+      <w:r>
+        <w:rPr>
+          <w:rFonts w:ascii="Consolas" w:eastAsia="Times New Roman" w:hAnsi="Consolas" w:cs="Times New Roman"/>
+          <w:color w:val="F92672"/>
+          <w:sz w:val="21"/>
+          <w:szCs w:val="21"/>
+          <w:lang w:eastAsia="en-IE"/>
+        </w:rPr>
+        <w:t>.</w:t>
+      </w:r>
+      <w:r>
+        <w:rPr>
+          <w:rFonts w:ascii="Consolas" w:eastAsia="Times New Roman" w:hAnsi="Consolas" w:cs="Times New Roman"/>
+          <w:color w:val="E6DB74"/>
+          <w:sz w:val="21"/>
+          <w:szCs w:val="21"/>
+          <w:lang w:eastAsia="en-IE"/>
+        </w:rPr>
+        <w:t>"&amp;</w:t>
+      </w:r>
+      <w:proofErr w:type="spellStart"/>
+      <w:r>
+        <w:rPr>
+          <w:rFonts w:ascii="Consolas" w:eastAsia="Times New Roman" w:hAnsi="Consolas" w:cs="Times New Roman"/>
+          <w:color w:val="E6DB74"/>
+          <w:sz w:val="21"/>
+          <w:szCs w:val="21"/>
+          <w:lang w:eastAsia="en-IE"/>
+        </w:rPr>
+        <w:t>nbsp</w:t>
+      </w:r>
+      <w:proofErr w:type="spellEnd"/>
+      <w:r>
+        <w:rPr>
+          <w:rFonts w:ascii="Consolas" w:eastAsia="Times New Roman" w:hAnsi="Consolas" w:cs="Times New Roman"/>
+          <w:color w:val="E6DB74"/>
+          <w:sz w:val="21"/>
+          <w:szCs w:val="21"/>
+          <w:lang w:eastAsia="en-IE"/>
+        </w:rPr>
+        <w:t>"</w:t>
+      </w:r>
+      <w:r>
+        <w:rPr>
+          <w:rFonts w:ascii="Consolas" w:eastAsia="Times New Roman" w:hAnsi="Consolas" w:cs="Times New Roman"/>
+          <w:color w:val="F92672"/>
+          <w:sz w:val="21"/>
+          <w:szCs w:val="21"/>
+          <w:lang w:eastAsia="en-IE"/>
+        </w:rPr>
+        <w:t>.</w:t>
+      </w:r>
+      <w:r>
+        <w:rPr>
+          <w:rFonts w:ascii="Consolas" w:eastAsia="Times New Roman" w:hAnsi="Consolas" w:cs="Times New Roman"/>
+          <w:color w:val="E6DB74"/>
+          <w:sz w:val="21"/>
+          <w:szCs w:val="21"/>
+          <w:lang w:eastAsia="en-IE"/>
+        </w:rPr>
+        <w:t>"&amp;</w:t>
+      </w:r>
+      <w:proofErr w:type="spellStart"/>
+      <w:r>
+        <w:rPr>
+          <w:rFonts w:ascii="Consolas" w:eastAsia="Times New Roman" w:hAnsi="Consolas" w:cs="Times New Roman"/>
+          <w:color w:val="E6DB74"/>
+          <w:sz w:val="21"/>
+          <w:szCs w:val="21"/>
+          <w:lang w:eastAsia="en-IE"/>
+        </w:rPr>
+        <w:t>nbsp</w:t>
+      </w:r>
+      <w:proofErr w:type="spellEnd"/>
+      <w:r>
+        <w:rPr>
+          <w:rFonts w:ascii="Consolas" w:eastAsia="Times New Roman" w:hAnsi="Consolas" w:cs="Times New Roman"/>
+          <w:color w:val="E6DB74"/>
+          <w:sz w:val="21"/>
+          <w:szCs w:val="21"/>
+          <w:lang w:eastAsia="en-IE"/>
+        </w:rPr>
+        <w:t>"</w:t>
+      </w:r>
+      <w:r>
+        <w:rPr>
+          <w:rFonts w:ascii="Consolas" w:eastAsia="Times New Roman" w:hAnsi="Consolas" w:cs="Times New Roman"/>
+          <w:color w:val="F92672"/>
+          <w:sz w:val="21"/>
+          <w:szCs w:val="21"/>
+          <w:lang w:eastAsia="en-IE"/>
+        </w:rPr>
+        <w:t>.</w:t>
+      </w:r>
+      <w:r>
+        <w:rPr>
+          <w:rFonts w:ascii="Consolas" w:eastAsia="Times New Roman" w:hAnsi="Consolas" w:cs="Times New Roman"/>
+          <w:color w:val="E6DB74"/>
+          <w:sz w:val="21"/>
+          <w:szCs w:val="21"/>
+          <w:lang w:eastAsia="en-IE"/>
+        </w:rPr>
+        <w:t>"&amp;</w:t>
+      </w:r>
+      <w:proofErr w:type="spellStart"/>
+      <w:r>
+        <w:rPr>
+          <w:rFonts w:ascii="Consolas" w:eastAsia="Times New Roman" w:hAnsi="Consolas" w:cs="Times New Roman"/>
+          <w:color w:val="E6DB74"/>
+          <w:sz w:val="21"/>
+          <w:szCs w:val="21"/>
+          <w:lang w:eastAsia="en-IE"/>
+        </w:rPr>
+        <w:t>nbsp</w:t>
+      </w:r>
+      <w:proofErr w:type="spellEnd"/>
+      <w:r>
+        <w:rPr>
+          <w:rFonts w:ascii="Consolas" w:eastAsia="Times New Roman" w:hAnsi="Consolas" w:cs="Times New Roman"/>
+          <w:color w:val="E6DB74"/>
+          <w:sz w:val="21"/>
+          <w:szCs w:val="21"/>
+          <w:lang w:eastAsia="en-IE"/>
+        </w:rPr>
+        <w:t>"</w:t>
+      </w:r>
+      <w:r>
+        <w:rPr>
+          <w:rFonts w:ascii="Consolas" w:eastAsia="Times New Roman" w:hAnsi="Consolas" w:cs="Times New Roman"/>
+          <w:color w:val="F92672"/>
+          <w:sz w:val="21"/>
+          <w:szCs w:val="21"/>
+          <w:lang w:eastAsia="en-IE"/>
+        </w:rPr>
+        <w:t>.</w:t>
+      </w:r>
+      <w:r>
+        <w:rPr>
+          <w:rFonts w:ascii="Consolas" w:eastAsia="Times New Roman" w:hAnsi="Consolas" w:cs="Times New Roman"/>
+          <w:color w:val="E6DB74"/>
+          <w:sz w:val="21"/>
+          <w:szCs w:val="21"/>
+          <w:lang w:eastAsia="en-IE"/>
+        </w:rPr>
+        <w:t>"&amp;</w:t>
+      </w:r>
+      <w:proofErr w:type="spellStart"/>
+      <w:r>
+        <w:rPr>
+          <w:rFonts w:ascii="Consolas" w:eastAsia="Times New Roman" w:hAnsi="Consolas" w:cs="Times New Roman"/>
+          <w:color w:val="E6DB74"/>
+          <w:sz w:val="21"/>
+          <w:szCs w:val="21"/>
+          <w:lang w:eastAsia="en-IE"/>
+        </w:rPr>
+        <w:t>nbsp</w:t>
+      </w:r>
+      <w:proofErr w:type="spellEnd"/>
+      <w:r>
+        <w:rPr>
+          <w:rFonts w:ascii="Consolas" w:eastAsia="Times New Roman" w:hAnsi="Consolas" w:cs="Times New Roman"/>
+          <w:color w:val="E6DB74"/>
+          <w:sz w:val="21"/>
+          <w:szCs w:val="21"/>
+          <w:lang w:eastAsia="en-IE"/>
+        </w:rPr>
+        <w:t>"</w:t>
+      </w:r>
+      <w:r>
+        <w:rPr>
+          <w:rFonts w:ascii="Consolas" w:eastAsia="Times New Roman" w:hAnsi="Consolas" w:cs="Times New Roman"/>
+          <w:color w:val="F92672"/>
+          <w:sz w:val="21"/>
+          <w:szCs w:val="21"/>
+          <w:lang w:eastAsia="en-IE"/>
+        </w:rPr>
+        <w:t>.</w:t>
+      </w:r>
+      <w:r>
+        <w:rPr>
+          <w:rFonts w:ascii="Consolas" w:eastAsia="Times New Roman" w:hAnsi="Consolas" w:cs="Times New Roman"/>
+          <w:color w:val="E6DB74"/>
+          <w:sz w:val="21"/>
+          <w:szCs w:val="21"/>
+          <w:lang w:eastAsia="en-IE"/>
+        </w:rPr>
+        <w:t>"Square"</w:t>
+      </w:r>
+      <w:r>
+        <w:rPr>
+          <w:rFonts w:ascii="Consolas" w:eastAsia="Times New Roman" w:hAnsi="Consolas" w:cs="Times New Roman"/>
+          <w:color w:val="F8F8F2"/>
+          <w:sz w:val="21"/>
+          <w:szCs w:val="21"/>
+          <w:lang w:eastAsia="en-IE"/>
+        </w:rPr>
+        <w:t>;</w:t>
+      </w:r>
+    </w:p>
+    <w:p>
+      <w:pPr>
+        <w:shd w:val="clear" w:color="auto" w:fill="272822"/>
+        <w:spacing w:after="0" w:line="285" w:lineRule="atLeast"/>
+        <w:rPr>
+          <w:rFonts w:ascii="Consolas" w:eastAsia="Times New Roman" w:hAnsi="Consolas" w:cs="Times New Roman"/>
+          <w:color w:val="F8F8F2"/>
+          <w:sz w:val="21"/>
+          <w:szCs w:val="21"/>
+          <w:lang w:eastAsia="en-IE"/>
+        </w:rPr>
+      </w:pPr>
+      <w:r>
+        <w:rPr>
+          <w:rFonts w:ascii="Consolas" w:eastAsia="Times New Roman" w:hAnsi="Consolas" w:cs="Times New Roman"/>
+          <w:color w:val="66D9EF"/>
+          <w:sz w:val="21"/>
+          <w:szCs w:val="21"/>
+          <w:lang w:eastAsia="en-IE"/>
+        </w:rPr>
+        <w:t>echo</w:t>
+      </w:r>
+      <w:r>
+        <w:rPr>
+          <w:rFonts w:ascii="Consolas" w:eastAsia="Times New Roman" w:hAnsi="Consolas" w:cs="Times New Roman"/>
+          <w:color w:val="F8F8F2"/>
+          <w:sz w:val="21"/>
+          <w:szCs w:val="21"/>
+          <w:lang w:eastAsia="en-IE"/>
+        </w:rPr>
+        <w:t xml:space="preserve"> </w:t>
+      </w:r>
+      <w:r>
+        <w:rPr>
+          <w:rFonts w:ascii="Consolas" w:eastAsia="Times New Roman" w:hAnsi="Consolas" w:cs="Times New Roman"/>
+          <w:color w:val="E6DB74"/>
+          <w:sz w:val="21"/>
+          <w:szCs w:val="21"/>
+          <w:lang w:eastAsia="en-IE"/>
+        </w:rPr>
+        <w:t>"&lt;</w:t>
+      </w:r>
+      <w:proofErr w:type="spellStart"/>
+      <w:r>
+        <w:rPr>
+          <w:rFonts w:ascii="Consolas" w:eastAsia="Times New Roman" w:hAnsi="Consolas" w:cs="Times New Roman"/>
+          <w:color w:val="E6DB74"/>
+          <w:sz w:val="21"/>
+          <w:szCs w:val="21"/>
+          <w:lang w:eastAsia="en-IE"/>
+        </w:rPr>
+        <w:t>br</w:t>
+      </w:r>
+      <w:proofErr w:type="spellEnd"/>
+      <w:r>
+        <w:rPr>
+          <w:rFonts w:ascii="Consolas" w:eastAsia="Times New Roman" w:hAnsi="Consolas" w:cs="Times New Roman"/>
+          <w:color w:val="E6DB74"/>
+          <w:sz w:val="21"/>
+          <w:szCs w:val="21"/>
+          <w:lang w:eastAsia="en-IE"/>
+        </w:rPr>
+        <w:t>&gt;"</w:t>
+      </w:r>
+      <w:r>
+        <w:rPr>
+          <w:rFonts w:ascii="Consolas" w:eastAsia="Times New Roman" w:hAnsi="Consolas" w:cs="Times New Roman"/>
+          <w:color w:val="F8F8F2"/>
+          <w:sz w:val="21"/>
+          <w:szCs w:val="21"/>
+          <w:lang w:eastAsia="en-IE"/>
+        </w:rPr>
+        <w:t>;</w:t>
+      </w:r>
+    </w:p>
+    <w:p>
+      <w:pPr>
+        <w:shd w:val="clear" w:color="auto" w:fill="272822"/>
+        <w:spacing w:after="0" w:line="285" w:lineRule="atLeast"/>
+        <w:rPr>
+          <w:rFonts w:ascii="Consolas" w:eastAsia="Times New Roman" w:hAnsi="Consolas" w:cs="Times New Roman"/>
+          <w:color w:val="F8F8F2"/>
+          <w:sz w:val="21"/>
+          <w:szCs w:val="21"/>
+          <w:lang w:eastAsia="en-IE"/>
+        </w:rPr>
+      </w:pPr>
+      <w:r>
+        <w:rPr>
+          <w:rFonts w:ascii="Consolas" w:eastAsia="Times New Roman" w:hAnsi="Consolas" w:cs="Times New Roman"/>
+          <w:color w:val="66D9EF"/>
+          <w:sz w:val="21"/>
+          <w:szCs w:val="21"/>
+          <w:lang w:eastAsia="en-IE"/>
+        </w:rPr>
+        <w:t>echo</w:t>
+      </w:r>
+      <w:r>
+        <w:rPr>
+          <w:rFonts w:ascii="Consolas" w:eastAsia="Times New Roman" w:hAnsi="Consolas" w:cs="Times New Roman"/>
+          <w:color w:val="F8F8F2"/>
+          <w:sz w:val="21"/>
+          <w:szCs w:val="21"/>
+          <w:lang w:eastAsia="en-IE"/>
+        </w:rPr>
+        <w:t xml:space="preserve"> </w:t>
+      </w:r>
+      <w:r>
+        <w:rPr>
+          <w:rFonts w:ascii="Consolas" w:eastAsia="Times New Roman" w:hAnsi="Consolas" w:cs="Times New Roman"/>
+          <w:color w:val="E6DB74"/>
+          <w:sz w:val="21"/>
+          <w:szCs w:val="21"/>
+          <w:lang w:eastAsia="en-IE"/>
+        </w:rPr>
+        <w:t>"&lt;</w:t>
+      </w:r>
+      <w:proofErr w:type="spellStart"/>
+      <w:r>
+        <w:rPr>
+          <w:rFonts w:ascii="Consolas" w:eastAsia="Times New Roman" w:hAnsi="Consolas" w:cs="Times New Roman"/>
+          <w:color w:val="E6DB74"/>
+          <w:sz w:val="21"/>
+          <w:szCs w:val="21"/>
+          <w:lang w:eastAsia="en-IE"/>
+        </w:rPr>
+        <w:t>br</w:t>
+      </w:r>
+      <w:proofErr w:type="spellEnd"/>
+      <w:r>
+        <w:rPr>
+          <w:rFonts w:ascii="Consolas" w:eastAsia="Times New Roman" w:hAnsi="Consolas" w:cs="Times New Roman"/>
+          <w:color w:val="E6DB74"/>
+          <w:sz w:val="21"/>
+          <w:szCs w:val="21"/>
+          <w:lang w:eastAsia="en-IE"/>
+        </w:rPr>
+        <w:t>&gt;"</w:t>
+      </w:r>
+      <w:r>
+        <w:rPr>
+          <w:rFonts w:ascii="Consolas" w:eastAsia="Times New Roman" w:hAnsi="Consolas" w:cs="Times New Roman"/>
+          <w:color w:val="F8F8F2"/>
+          <w:sz w:val="21"/>
+          <w:szCs w:val="21"/>
+          <w:lang w:eastAsia="en-IE"/>
+        </w:rPr>
+        <w:t>;</w:t>
+      </w:r>
+    </w:p>
+    <w:p>
+      <w:pPr>
+        <w:shd w:val="clear" w:color="auto" w:fill="272822"/>
+        <w:spacing w:after="0" w:line="285" w:lineRule="atLeast"/>
+        <w:rPr>
+          <w:rFonts w:ascii="Consolas" w:eastAsia="Times New Roman" w:hAnsi="Consolas" w:cs="Times New Roman"/>
+          <w:color w:val="F8F8F2"/>
+          <w:sz w:val="21"/>
+          <w:szCs w:val="21"/>
+          <w:lang w:eastAsia="en-IE"/>
+        </w:rPr>
+      </w:pPr>
+    </w:p>
+    <w:p>
+      <w:pPr>
+        <w:shd w:val="clear" w:color="auto" w:fill="272822"/>
+        <w:spacing w:after="0" w:line="285" w:lineRule="atLeast"/>
+        <w:rPr>
+          <w:rFonts w:ascii="Consolas" w:eastAsia="Times New Roman" w:hAnsi="Consolas" w:cs="Times New Roman"/>
+          <w:color w:val="F8F8F2"/>
+          <w:sz w:val="21"/>
+          <w:szCs w:val="21"/>
+          <w:lang w:eastAsia="en-IE"/>
+        </w:rPr>
+      </w:pPr>
+      <w:r>
+        <w:rPr>
+          <w:rFonts w:ascii="Consolas" w:eastAsia="Times New Roman" w:hAnsi="Consolas" w:cs="Times New Roman"/>
+          <w:color w:val="F92672"/>
+          <w:sz w:val="21"/>
+          <w:szCs w:val="21"/>
+          <w:lang w:eastAsia="en-IE"/>
+        </w:rPr>
+        <w:t>for</w:t>
+      </w:r>
+      <w:r>
+        <w:rPr>
+          <w:rFonts w:ascii="Consolas" w:eastAsia="Times New Roman" w:hAnsi="Consolas" w:cs="Times New Roman"/>
+          <w:color w:val="F8F8F2"/>
+          <w:sz w:val="21"/>
+          <w:szCs w:val="21"/>
+          <w:lang w:eastAsia="en-IE"/>
+        </w:rPr>
+        <w:t xml:space="preserve"> ($</w:t>
+      </w:r>
+      <w:proofErr w:type="spellStart"/>
+      <w:r>
+        <w:rPr>
+          <w:rFonts w:ascii="Consolas" w:eastAsia="Times New Roman" w:hAnsi="Consolas" w:cs="Times New Roman"/>
+          <w:color w:val="F8F8F2"/>
+          <w:sz w:val="21"/>
+          <w:szCs w:val="21"/>
+          <w:lang w:eastAsia="en-IE"/>
+        </w:rPr>
+        <w:t>loopA</w:t>
+      </w:r>
+      <w:proofErr w:type="spellEnd"/>
+      <w:r>
+        <w:rPr>
+          <w:rFonts w:ascii="Consolas" w:eastAsia="Times New Roman" w:hAnsi="Consolas" w:cs="Times New Roman"/>
+          <w:color w:val="F92672"/>
+          <w:sz w:val="21"/>
+          <w:szCs w:val="21"/>
+          <w:lang w:eastAsia="en-IE"/>
+        </w:rPr>
+        <w:t>=</w:t>
+      </w:r>
+      <w:r>
+        <w:rPr>
+          <w:rFonts w:ascii="Consolas" w:eastAsia="Times New Roman" w:hAnsi="Consolas" w:cs="Times New Roman"/>
+          <w:color w:val="AE81FF"/>
+          <w:sz w:val="21"/>
+          <w:szCs w:val="21"/>
+          <w:lang w:eastAsia="en-IE"/>
+        </w:rPr>
+        <w:t>1</w:t>
+      </w:r>
+      <w:r>
+        <w:rPr>
+          <w:rFonts w:ascii="Consolas" w:eastAsia="Times New Roman" w:hAnsi="Consolas" w:cs="Times New Roman"/>
+          <w:color w:val="F8F8F2"/>
+          <w:sz w:val="21"/>
+          <w:szCs w:val="21"/>
+          <w:lang w:eastAsia="en-IE"/>
+        </w:rPr>
+        <w:t>; $</w:t>
+      </w:r>
+      <w:proofErr w:type="spellStart"/>
+      <w:r>
+        <w:rPr>
+          <w:rFonts w:ascii="Consolas" w:eastAsia="Times New Roman" w:hAnsi="Consolas" w:cs="Times New Roman"/>
+          <w:color w:val="F8F8F2"/>
+          <w:sz w:val="21"/>
+          <w:szCs w:val="21"/>
+          <w:lang w:eastAsia="en-IE"/>
+        </w:rPr>
+        <w:t>loopA</w:t>
+      </w:r>
+      <w:proofErr w:type="spellEnd"/>
+      <w:r>
+        <w:rPr>
+          <w:rFonts w:ascii="Consolas" w:eastAsia="Times New Roman" w:hAnsi="Consolas" w:cs="Times New Roman"/>
+          <w:color w:val="F92672"/>
+          <w:sz w:val="21"/>
+          <w:szCs w:val="21"/>
+          <w:lang w:eastAsia="en-IE"/>
+        </w:rPr>
+        <w:t>&lt;=</w:t>
+      </w:r>
+      <w:r>
+        <w:rPr>
+          <w:rFonts w:ascii="Consolas" w:eastAsia="Times New Roman" w:hAnsi="Consolas" w:cs="Times New Roman"/>
+          <w:color w:val="AE81FF"/>
+          <w:sz w:val="21"/>
+          <w:szCs w:val="21"/>
+          <w:lang w:eastAsia="en-IE"/>
+        </w:rPr>
+        <w:t>5</w:t>
+      </w:r>
+      <w:r>
+        <w:rPr>
+          <w:rFonts w:ascii="Consolas" w:eastAsia="Times New Roman" w:hAnsi="Consolas" w:cs="Times New Roman"/>
+          <w:color w:val="F8F8F2"/>
+          <w:sz w:val="21"/>
+          <w:szCs w:val="21"/>
+          <w:lang w:eastAsia="en-IE"/>
+        </w:rPr>
+        <w:t>; $</w:t>
+      </w:r>
+      <w:proofErr w:type="spellStart"/>
+      <w:r>
+        <w:rPr>
+          <w:rFonts w:ascii="Consolas" w:eastAsia="Times New Roman" w:hAnsi="Consolas" w:cs="Times New Roman"/>
+          <w:color w:val="F8F8F2"/>
+          <w:sz w:val="21"/>
+          <w:szCs w:val="21"/>
+          <w:lang w:eastAsia="en-IE"/>
+        </w:rPr>
+        <w:t>loopA</w:t>
+      </w:r>
+      <w:proofErr w:type="spellEnd"/>
+      <w:r>
+        <w:rPr>
+          <w:rFonts w:ascii="Consolas" w:eastAsia="Times New Roman" w:hAnsi="Consolas" w:cs="Times New Roman"/>
+          <w:color w:val="F92672"/>
+          <w:sz w:val="21"/>
+          <w:szCs w:val="21"/>
+          <w:lang w:eastAsia="en-IE"/>
+        </w:rPr>
+        <w:t>++</w:t>
+      </w:r>
+      <w:r>
+        <w:rPr>
+          <w:rFonts w:ascii="Consolas" w:eastAsia="Times New Roman" w:hAnsi="Consolas" w:cs="Times New Roman"/>
+          <w:color w:val="F8F8F2"/>
+          <w:sz w:val="21"/>
+          <w:szCs w:val="21"/>
+          <w:lang w:eastAsia="en-IE"/>
+        </w:rPr>
+        <w:t>) {</w:t>
+      </w:r>
+    </w:p>
+    <w:p>
+      <w:pPr>
+        <w:shd w:val="clear" w:color="auto" w:fill="272822"/>
+        <w:spacing w:after="0" w:line="285" w:lineRule="atLeast"/>
+        <w:rPr>
+          <w:rFonts w:ascii="Consolas" w:eastAsia="Times New Roman" w:hAnsi="Consolas" w:cs="Times New Roman"/>
+          <w:color w:val="F8F8F2"/>
+          <w:sz w:val="21"/>
+          <w:szCs w:val="21"/>
+          <w:lang w:eastAsia="en-IE"/>
+        </w:rPr>
+      </w:pPr>
+      <w:r>
+        <w:rPr>
+          <w:rFonts w:ascii="Consolas" w:eastAsia="Times New Roman" w:hAnsi="Consolas" w:cs="Times New Roman"/>
+          <w:color w:val="F8F8F2"/>
+          <w:sz w:val="21"/>
+          <w:szCs w:val="21"/>
+          <w:lang w:eastAsia="en-IE"/>
+        </w:rPr>
+        <w:t xml:space="preserve">   </w:t>
+      </w:r>
+      <w:r>
+        <w:rPr>
+          <w:rFonts w:ascii="Consolas" w:eastAsia="Times New Roman" w:hAnsi="Consolas" w:cs="Times New Roman"/>
+          <w:color w:val="F92672"/>
+          <w:sz w:val="21"/>
+          <w:szCs w:val="21"/>
+          <w:lang w:eastAsia="en-IE"/>
+        </w:rPr>
+        <w:t>for</w:t>
+      </w:r>
+      <w:r>
+        <w:rPr>
+          <w:rFonts w:ascii="Consolas" w:eastAsia="Times New Roman" w:hAnsi="Consolas" w:cs="Times New Roman"/>
+          <w:color w:val="F8F8F2"/>
+          <w:sz w:val="21"/>
+          <w:szCs w:val="21"/>
+          <w:lang w:eastAsia="en-IE"/>
+        </w:rPr>
+        <w:t xml:space="preserve"> ($</w:t>
+      </w:r>
+      <w:proofErr w:type="spellStart"/>
+      <w:r>
+        <w:rPr>
+          <w:rFonts w:ascii="Consolas" w:eastAsia="Times New Roman" w:hAnsi="Consolas" w:cs="Times New Roman"/>
+          <w:color w:val="F8F8F2"/>
+          <w:sz w:val="21"/>
+          <w:szCs w:val="21"/>
+          <w:lang w:eastAsia="en-IE"/>
+        </w:rPr>
+        <w:t>loopB</w:t>
+      </w:r>
+      <w:proofErr w:type="spellEnd"/>
+      <w:r>
+        <w:rPr>
+          <w:rFonts w:ascii="Consolas" w:eastAsia="Times New Roman" w:hAnsi="Consolas" w:cs="Times New Roman"/>
+          <w:color w:val="F92672"/>
+          <w:sz w:val="21"/>
+          <w:szCs w:val="21"/>
+          <w:lang w:eastAsia="en-IE"/>
+        </w:rPr>
+        <w:t>=</w:t>
+      </w:r>
+      <w:r>
+        <w:rPr>
+          <w:rFonts w:ascii="Consolas" w:eastAsia="Times New Roman" w:hAnsi="Consolas" w:cs="Times New Roman"/>
+          <w:color w:val="AE81FF"/>
+          <w:sz w:val="21"/>
+          <w:szCs w:val="21"/>
+          <w:lang w:eastAsia="en-IE"/>
+        </w:rPr>
+        <w:t>1</w:t>
+      </w:r>
+      <w:r>
+        <w:rPr>
+          <w:rFonts w:ascii="Consolas" w:eastAsia="Times New Roman" w:hAnsi="Consolas" w:cs="Times New Roman"/>
+          <w:color w:val="F8F8F2"/>
+          <w:sz w:val="21"/>
+          <w:szCs w:val="21"/>
+          <w:lang w:eastAsia="en-IE"/>
+        </w:rPr>
+        <w:t>; $</w:t>
+      </w:r>
+      <w:proofErr w:type="spellStart"/>
+      <w:r>
+        <w:rPr>
+          <w:rFonts w:ascii="Consolas" w:eastAsia="Times New Roman" w:hAnsi="Consolas" w:cs="Times New Roman"/>
+          <w:color w:val="F8F8F2"/>
+          <w:sz w:val="21"/>
+          <w:szCs w:val="21"/>
+          <w:lang w:eastAsia="en-IE"/>
+        </w:rPr>
+        <w:t>loopB</w:t>
+      </w:r>
+      <w:proofErr w:type="spellEnd"/>
+      <w:r>
+        <w:rPr>
+          <w:rFonts w:ascii="Consolas" w:eastAsia="Times New Roman" w:hAnsi="Consolas" w:cs="Times New Roman"/>
+          <w:color w:val="F92672"/>
+          <w:sz w:val="21"/>
+          <w:szCs w:val="21"/>
+          <w:lang w:eastAsia="en-IE"/>
+        </w:rPr>
+        <w:t>&lt;=</w:t>
+      </w:r>
+      <w:r>
+        <w:rPr>
+          <w:rFonts w:ascii="Consolas" w:eastAsia="Times New Roman" w:hAnsi="Consolas" w:cs="Times New Roman"/>
+          <w:color w:val="AE81FF"/>
+          <w:sz w:val="21"/>
+          <w:szCs w:val="21"/>
+          <w:lang w:eastAsia="en-IE"/>
+        </w:rPr>
+        <w:t>5</w:t>
+      </w:r>
+      <w:r>
+        <w:rPr>
+          <w:rFonts w:ascii="Consolas" w:eastAsia="Times New Roman" w:hAnsi="Consolas" w:cs="Times New Roman"/>
+          <w:color w:val="F8F8F2"/>
+          <w:sz w:val="21"/>
+          <w:szCs w:val="21"/>
+          <w:lang w:eastAsia="en-IE"/>
+        </w:rPr>
+        <w:t>; $</w:t>
+      </w:r>
+      <w:proofErr w:type="spellStart"/>
+      <w:r>
+        <w:rPr>
+          <w:rFonts w:ascii="Consolas" w:eastAsia="Times New Roman" w:hAnsi="Consolas" w:cs="Times New Roman"/>
+          <w:color w:val="F8F8F2"/>
+          <w:sz w:val="21"/>
+          <w:szCs w:val="21"/>
+          <w:lang w:eastAsia="en-IE"/>
+        </w:rPr>
+        <w:t>loopB</w:t>
+      </w:r>
+      <w:proofErr w:type="spellEnd"/>
+      <w:r>
+        <w:rPr>
+          <w:rFonts w:ascii="Consolas" w:eastAsia="Times New Roman" w:hAnsi="Consolas" w:cs="Times New Roman"/>
+          <w:color w:val="F92672"/>
+          <w:sz w:val="21"/>
+          <w:szCs w:val="21"/>
+          <w:lang w:eastAsia="en-IE"/>
+        </w:rPr>
+        <w:t>++</w:t>
+      </w:r>
+      <w:r>
+        <w:rPr>
+          <w:rFonts w:ascii="Consolas" w:eastAsia="Times New Roman" w:hAnsi="Consolas" w:cs="Times New Roman"/>
+          <w:color w:val="F8F8F2"/>
+          <w:sz w:val="21"/>
+          <w:szCs w:val="21"/>
+          <w:lang w:eastAsia="en-IE"/>
+        </w:rPr>
+        <w:t>) {</w:t>
+      </w:r>
+    </w:p>
+    <w:p>
+      <w:pPr>
+        <w:shd w:val="clear" w:color="auto" w:fill="272822"/>
+        <w:spacing w:after="0" w:line="285" w:lineRule="atLeast"/>
+        <w:rPr>
+          <w:rFonts w:ascii="Consolas" w:eastAsia="Times New Roman" w:hAnsi="Consolas" w:cs="Times New Roman"/>
+          <w:color w:val="F8F8F2"/>
+          <w:sz w:val="21"/>
+          <w:szCs w:val="21"/>
+          <w:lang w:eastAsia="en-IE"/>
+        </w:rPr>
+      </w:pPr>
+      <w:r>
+        <w:rPr>
+          <w:rFonts w:ascii="Consolas" w:eastAsia="Times New Roman" w:hAnsi="Consolas" w:cs="Times New Roman"/>
+          <w:color w:val="F8F8F2"/>
+          <w:sz w:val="21"/>
+          <w:szCs w:val="21"/>
+          <w:lang w:eastAsia="en-IE"/>
+        </w:rPr>
+        <w:t xml:space="preserve">      </w:t>
+      </w:r>
+      <w:r>
+        <w:rPr>
+          <w:rFonts w:ascii="Consolas" w:eastAsia="Times New Roman" w:hAnsi="Consolas" w:cs="Times New Roman"/>
+          <w:color w:val="66D9EF"/>
+          <w:sz w:val="21"/>
+          <w:szCs w:val="21"/>
+          <w:lang w:eastAsia="en-IE"/>
+        </w:rPr>
+        <w:t>echo</w:t>
+      </w:r>
+      <w:r>
+        <w:rPr>
+          <w:rFonts w:ascii="Consolas" w:eastAsia="Times New Roman" w:hAnsi="Consolas" w:cs="Times New Roman"/>
+          <w:color w:val="F8F8F2"/>
+          <w:sz w:val="21"/>
+          <w:szCs w:val="21"/>
+          <w:lang w:eastAsia="en-IE"/>
+        </w:rPr>
+        <w:t xml:space="preserve"> $</w:t>
+      </w:r>
+      <w:proofErr w:type="spellStart"/>
+      <w:r>
+        <w:rPr>
+          <w:rFonts w:ascii="Consolas" w:eastAsia="Times New Roman" w:hAnsi="Consolas" w:cs="Times New Roman"/>
+          <w:color w:val="F8F8F2"/>
+          <w:sz w:val="21"/>
+          <w:szCs w:val="21"/>
+          <w:lang w:eastAsia="en-IE"/>
+        </w:rPr>
+        <w:t>loopB</w:t>
+      </w:r>
+      <w:proofErr w:type="spellEnd"/>
+      <w:r>
+        <w:rPr>
+          <w:rFonts w:ascii="Consolas" w:eastAsia="Times New Roman" w:hAnsi="Consolas" w:cs="Times New Roman"/>
+          <w:color w:val="F92672"/>
+          <w:sz w:val="21"/>
+          <w:szCs w:val="21"/>
+          <w:lang w:eastAsia="en-IE"/>
+        </w:rPr>
+        <w:t>.</w:t>
+      </w:r>
+      <w:r>
+        <w:rPr>
+          <w:rFonts w:ascii="Consolas" w:eastAsia="Times New Roman" w:hAnsi="Consolas" w:cs="Times New Roman"/>
+          <w:color w:val="E6DB74"/>
+          <w:sz w:val="21"/>
+          <w:szCs w:val="21"/>
+          <w:lang w:eastAsia="en-IE"/>
+        </w:rPr>
+        <w:t>" "</w:t>
+      </w:r>
+      <w:r>
+        <w:rPr>
+          <w:rFonts w:ascii="Consolas" w:eastAsia="Times New Roman" w:hAnsi="Consolas" w:cs="Times New Roman"/>
+          <w:color w:val="F8F8F2"/>
+          <w:sz w:val="21"/>
+          <w:szCs w:val="21"/>
+          <w:lang w:eastAsia="en-IE"/>
+        </w:rPr>
+        <w:t>;</w:t>
+      </w:r>
+    </w:p>
+    <w:p>
+      <w:pPr>
+        <w:shd w:val="clear" w:color="auto" w:fill="272822"/>
+        <w:spacing w:after="0" w:line="285" w:lineRule="atLeast"/>
+        <w:rPr>
+          <w:rFonts w:ascii="Consolas" w:eastAsia="Times New Roman" w:hAnsi="Consolas" w:cs="Times New Roman"/>
+          <w:color w:val="F8F8F2"/>
+          <w:sz w:val="21"/>
+          <w:szCs w:val="21"/>
+          <w:lang w:eastAsia="en-IE"/>
+        </w:rPr>
+      </w:pPr>
+      <w:r>
+        <w:rPr>
+          <w:rFonts w:ascii="Consolas" w:eastAsia="Times New Roman" w:hAnsi="Consolas" w:cs="Times New Roman"/>
+          <w:color w:val="F8F8F2"/>
+          <w:sz w:val="21"/>
+          <w:szCs w:val="21"/>
+          <w:lang w:eastAsia="en-IE"/>
+        </w:rPr>
+        <w:t xml:space="preserve">   }</w:t>
+      </w:r>
+    </w:p>
+    <w:p>
+      <w:pPr>
+        <w:shd w:val="clear" w:color="auto" w:fill="272822"/>
+        <w:spacing w:after="0" w:line="285" w:lineRule="atLeast"/>
+        <w:rPr>
+          <w:rFonts w:ascii="Consolas" w:eastAsia="Times New Roman" w:hAnsi="Consolas" w:cs="Times New Roman"/>
+          <w:color w:val="F8F8F2"/>
+          <w:sz w:val="21"/>
+          <w:szCs w:val="21"/>
+          <w:lang w:eastAsia="en-IE"/>
+        </w:rPr>
+      </w:pPr>
+      <w:r>
+        <w:rPr>
+          <w:rFonts w:ascii="Consolas" w:eastAsia="Times New Roman" w:hAnsi="Consolas" w:cs="Times New Roman"/>
+          <w:color w:val="F8F8F2"/>
+          <w:sz w:val="21"/>
+          <w:szCs w:val="21"/>
+          <w:lang w:eastAsia="en-IE"/>
+        </w:rPr>
+        <w:t xml:space="preserve">   </w:t>
+      </w:r>
+      <w:r>
+        <w:rPr>
+          <w:rFonts w:ascii="Consolas" w:eastAsia="Times New Roman" w:hAnsi="Consolas" w:cs="Times New Roman"/>
+          <w:color w:val="66D9EF"/>
+          <w:sz w:val="21"/>
+          <w:szCs w:val="21"/>
+          <w:lang w:eastAsia="en-IE"/>
+        </w:rPr>
+        <w:t>echo</w:t>
+      </w:r>
+      <w:r>
+        <w:rPr>
+          <w:rFonts w:ascii="Consolas" w:eastAsia="Times New Roman" w:hAnsi="Consolas" w:cs="Times New Roman"/>
+          <w:color w:val="F8F8F2"/>
+          <w:sz w:val="21"/>
+          <w:szCs w:val="21"/>
+          <w:lang w:eastAsia="en-IE"/>
+        </w:rPr>
+        <w:t xml:space="preserve"> </w:t>
+      </w:r>
+      <w:r>
+        <w:rPr>
+          <w:rFonts w:ascii="Consolas" w:eastAsia="Times New Roman" w:hAnsi="Consolas" w:cs="Times New Roman"/>
+          <w:color w:val="E6DB74"/>
+          <w:sz w:val="21"/>
+          <w:szCs w:val="21"/>
+          <w:lang w:eastAsia="en-IE"/>
+        </w:rPr>
+        <w:t>"&lt;</w:t>
+      </w:r>
+      <w:proofErr w:type="spellStart"/>
+      <w:r>
+        <w:rPr>
+          <w:rFonts w:ascii="Consolas" w:eastAsia="Times New Roman" w:hAnsi="Consolas" w:cs="Times New Roman"/>
+          <w:color w:val="E6DB74"/>
+          <w:sz w:val="21"/>
+          <w:szCs w:val="21"/>
+          <w:lang w:eastAsia="en-IE"/>
+        </w:rPr>
+        <w:t>br</w:t>
+      </w:r>
+      <w:proofErr w:type="spellEnd"/>
+      <w:r>
+        <w:rPr>
+          <w:rFonts w:ascii="Consolas" w:eastAsia="Times New Roman" w:hAnsi="Consolas" w:cs="Times New Roman"/>
+          <w:color w:val="E6DB74"/>
+          <w:sz w:val="21"/>
+          <w:szCs w:val="21"/>
+          <w:lang w:eastAsia="en-IE"/>
+        </w:rPr>
+        <w:t>&gt;"</w:t>
+      </w:r>
+      <w:r>
+        <w:rPr>
+          <w:rFonts w:ascii="Consolas" w:eastAsia="Times New Roman" w:hAnsi="Consolas" w:cs="Times New Roman"/>
+          <w:color w:val="F8F8F2"/>
+          <w:sz w:val="21"/>
+          <w:szCs w:val="21"/>
+          <w:lang w:eastAsia="en-IE"/>
+        </w:rPr>
+        <w:t>;</w:t>
+      </w:r>
+    </w:p>
+    <w:p>
+      <w:pPr>
+        <w:shd w:val="clear" w:color="auto" w:fill="272822"/>
+        <w:spacing w:after="0" w:line="285" w:lineRule="atLeast"/>
+        <w:rPr>
+          <w:rFonts w:ascii="Consolas" w:eastAsia="Times New Roman" w:hAnsi="Consolas" w:cs="Times New Roman"/>
+          <w:color w:val="F8F8F2"/>
+          <w:sz w:val="21"/>
+          <w:szCs w:val="21"/>
+          <w:lang w:eastAsia="en-IE"/>
+        </w:rPr>
+      </w:pPr>
+      <w:r>
+        <w:rPr>
+          <w:rFonts w:ascii="Consolas" w:eastAsia="Times New Roman" w:hAnsi="Consolas" w:cs="Times New Roman"/>
+          <w:color w:val="F8F8F2"/>
+          <w:sz w:val="21"/>
+          <w:szCs w:val="21"/>
+          <w:lang w:eastAsia="en-IE"/>
+        </w:rPr>
+        <w:t>}</w:t>
+      </w:r>
+    </w:p>
+    <w:p>
+      <w:pPr>
+        <w:shd w:val="clear" w:color="auto" w:fill="272822"/>
+        <w:spacing w:after="0" w:line="285" w:lineRule="atLeast"/>
+        <w:rPr>
+          <w:rFonts w:ascii="Consolas" w:eastAsia="Times New Roman" w:hAnsi="Consolas" w:cs="Times New Roman"/>
+          <w:color w:val="F8F8F2"/>
+          <w:sz w:val="21"/>
+          <w:szCs w:val="21"/>
+          <w:lang w:eastAsia="en-IE"/>
+        </w:rPr>
+      </w:pPr>
+    </w:p>
+    <w:p>
+      <w:pPr>
+        <w:shd w:val="clear" w:color="auto" w:fill="272822"/>
+        <w:spacing w:after="0" w:line="285" w:lineRule="atLeast"/>
+        <w:rPr>
+          <w:rFonts w:ascii="Consolas" w:eastAsia="Times New Roman" w:hAnsi="Consolas" w:cs="Times New Roman"/>
+          <w:color w:val="F8F8F2"/>
+          <w:sz w:val="21"/>
+          <w:szCs w:val="21"/>
+          <w:lang w:eastAsia="en-IE"/>
+        </w:rPr>
+      </w:pPr>
+      <w:r>
+        <w:rPr>
+          <w:rFonts w:ascii="Consolas" w:eastAsia="Times New Roman" w:hAnsi="Consolas" w:cs="Times New Roman"/>
+          <w:color w:val="66D9EF"/>
+          <w:sz w:val="21"/>
+          <w:szCs w:val="21"/>
+          <w:lang w:eastAsia="en-IE"/>
+        </w:rPr>
+        <w:t>echo</w:t>
+      </w:r>
+      <w:r>
+        <w:rPr>
+          <w:rFonts w:ascii="Consolas" w:eastAsia="Times New Roman" w:hAnsi="Consolas" w:cs="Times New Roman"/>
+          <w:color w:val="F8F8F2"/>
+          <w:sz w:val="21"/>
+          <w:szCs w:val="21"/>
+          <w:lang w:eastAsia="en-IE"/>
+        </w:rPr>
+        <w:t xml:space="preserve"> </w:t>
+      </w:r>
+      <w:r>
+        <w:rPr>
+          <w:rFonts w:ascii="Consolas" w:eastAsia="Times New Roman" w:hAnsi="Consolas" w:cs="Times New Roman"/>
+          <w:color w:val="E6DB74"/>
+          <w:sz w:val="21"/>
+          <w:szCs w:val="21"/>
+          <w:lang w:eastAsia="en-IE"/>
+        </w:rPr>
+        <w:t>"&lt;</w:t>
+      </w:r>
+      <w:proofErr w:type="spellStart"/>
+      <w:r>
+        <w:rPr>
+          <w:rFonts w:ascii="Consolas" w:eastAsia="Times New Roman" w:hAnsi="Consolas" w:cs="Times New Roman"/>
+          <w:color w:val="E6DB74"/>
+          <w:sz w:val="21"/>
+          <w:szCs w:val="21"/>
+          <w:lang w:eastAsia="en-IE"/>
+        </w:rPr>
+        <w:t>br</w:t>
+      </w:r>
+      <w:proofErr w:type="spellEnd"/>
+      <w:r>
+        <w:rPr>
+          <w:rFonts w:ascii="Consolas" w:eastAsia="Times New Roman" w:hAnsi="Consolas" w:cs="Times New Roman"/>
+          <w:color w:val="E6DB74"/>
+          <w:sz w:val="21"/>
+          <w:szCs w:val="21"/>
+          <w:lang w:eastAsia="en-IE"/>
+        </w:rPr>
+        <w:t>&gt;"</w:t>
+      </w:r>
+      <w:r>
+        <w:rPr>
+          <w:rFonts w:ascii="Consolas" w:eastAsia="Times New Roman" w:hAnsi="Consolas" w:cs="Times New Roman"/>
+          <w:color w:val="F8F8F2"/>
+          <w:sz w:val="21"/>
+          <w:szCs w:val="21"/>
+          <w:lang w:eastAsia="en-IE"/>
+        </w:rPr>
+        <w:t>;</w:t>
+      </w:r>
+    </w:p>
+    <w:p>
+      <w:pPr>
+        <w:shd w:val="clear" w:color="auto" w:fill="272822"/>
+        <w:spacing w:after="0" w:line="285" w:lineRule="atLeast"/>
+        <w:rPr>
+          <w:rFonts w:ascii="Consolas" w:eastAsia="Times New Roman" w:hAnsi="Consolas" w:cs="Times New Roman"/>
+          <w:color w:val="F8F8F2"/>
+          <w:sz w:val="21"/>
+          <w:szCs w:val="21"/>
+          <w:lang w:eastAsia="en-IE"/>
+        </w:rPr>
+      </w:pPr>
+      <w:r>
+        <w:rPr>
+          <w:rFonts w:ascii="Consolas" w:eastAsia="Times New Roman" w:hAnsi="Consolas" w:cs="Times New Roman"/>
+          <w:color w:val="66D9EF"/>
+          <w:sz w:val="21"/>
+          <w:szCs w:val="21"/>
+          <w:lang w:eastAsia="en-IE"/>
+        </w:rPr>
+        <w:t>echo</w:t>
+      </w:r>
+      <w:r>
+        <w:rPr>
+          <w:rFonts w:ascii="Consolas" w:eastAsia="Times New Roman" w:hAnsi="Consolas" w:cs="Times New Roman"/>
+          <w:color w:val="F8F8F2"/>
+          <w:sz w:val="21"/>
+          <w:szCs w:val="21"/>
+          <w:lang w:eastAsia="en-IE"/>
+        </w:rPr>
+        <w:t xml:space="preserve"> </w:t>
+      </w:r>
+      <w:r>
+        <w:rPr>
+          <w:rFonts w:ascii="Consolas" w:eastAsia="Times New Roman" w:hAnsi="Consolas" w:cs="Times New Roman"/>
+          <w:color w:val="E6DB74"/>
+          <w:sz w:val="21"/>
+          <w:szCs w:val="21"/>
+          <w:lang w:eastAsia="en-IE"/>
+        </w:rPr>
+        <w:t>"&amp;</w:t>
+      </w:r>
+      <w:proofErr w:type="spellStart"/>
+      <w:r>
+        <w:rPr>
+          <w:rFonts w:ascii="Consolas" w:eastAsia="Times New Roman" w:hAnsi="Consolas" w:cs="Times New Roman"/>
+          <w:color w:val="E6DB74"/>
+          <w:sz w:val="21"/>
+          <w:szCs w:val="21"/>
+          <w:lang w:eastAsia="en-IE"/>
+        </w:rPr>
+        <w:t>nbsp</w:t>
+      </w:r>
+      <w:proofErr w:type="spellEnd"/>
+      <w:r>
+        <w:rPr>
+          <w:rFonts w:ascii="Consolas" w:eastAsia="Times New Roman" w:hAnsi="Consolas" w:cs="Times New Roman"/>
+          <w:color w:val="E6DB74"/>
+          <w:sz w:val="21"/>
+          <w:szCs w:val="21"/>
+          <w:lang w:eastAsia="en-IE"/>
+        </w:rPr>
+        <w:t>"</w:t>
+      </w:r>
+      <w:r>
+        <w:rPr>
+          <w:rFonts w:ascii="Consolas" w:eastAsia="Times New Roman" w:hAnsi="Consolas" w:cs="Times New Roman"/>
+          <w:color w:val="F92672"/>
+          <w:sz w:val="21"/>
+          <w:szCs w:val="21"/>
+          <w:lang w:eastAsia="en-IE"/>
+        </w:rPr>
+        <w:t>.</w:t>
+      </w:r>
+      <w:r>
+        <w:rPr>
+          <w:rFonts w:ascii="Consolas" w:eastAsia="Times New Roman" w:hAnsi="Consolas" w:cs="Times New Roman"/>
+          <w:color w:val="E6DB74"/>
+          <w:sz w:val="21"/>
+          <w:szCs w:val="21"/>
+          <w:lang w:eastAsia="en-IE"/>
+        </w:rPr>
+        <w:t>"&amp;</w:t>
+      </w:r>
+      <w:proofErr w:type="spellStart"/>
+      <w:r>
+        <w:rPr>
+          <w:rFonts w:ascii="Consolas" w:eastAsia="Times New Roman" w:hAnsi="Consolas" w:cs="Times New Roman"/>
+          <w:color w:val="E6DB74"/>
+          <w:sz w:val="21"/>
+          <w:szCs w:val="21"/>
+          <w:lang w:eastAsia="en-IE"/>
+        </w:rPr>
+        <w:t>nbsp</w:t>
+      </w:r>
+      <w:proofErr w:type="spellEnd"/>
+      <w:r>
+        <w:rPr>
+          <w:rFonts w:ascii="Consolas" w:eastAsia="Times New Roman" w:hAnsi="Consolas" w:cs="Times New Roman"/>
+          <w:color w:val="E6DB74"/>
+          <w:sz w:val="21"/>
+          <w:szCs w:val="21"/>
+          <w:lang w:eastAsia="en-IE"/>
+        </w:rPr>
+        <w:t>"</w:t>
+      </w:r>
+      <w:r>
+        <w:rPr>
+          <w:rFonts w:ascii="Consolas" w:eastAsia="Times New Roman" w:hAnsi="Consolas" w:cs="Times New Roman"/>
+          <w:color w:val="F92672"/>
+          <w:sz w:val="21"/>
+          <w:szCs w:val="21"/>
+          <w:lang w:eastAsia="en-IE"/>
+        </w:rPr>
+        <w:t>.</w:t>
+      </w:r>
+      <w:r>
+        <w:rPr>
+          <w:rFonts w:ascii="Consolas" w:eastAsia="Times New Roman" w:hAnsi="Consolas" w:cs="Times New Roman"/>
+          <w:color w:val="E6DB74"/>
+          <w:sz w:val="21"/>
+          <w:szCs w:val="21"/>
+          <w:lang w:eastAsia="en-IE"/>
+        </w:rPr>
+        <w:t>"&amp;</w:t>
+      </w:r>
+      <w:proofErr w:type="spellStart"/>
+      <w:r>
+        <w:rPr>
+          <w:rFonts w:ascii="Consolas" w:eastAsia="Times New Roman" w:hAnsi="Consolas" w:cs="Times New Roman"/>
+          <w:color w:val="E6DB74"/>
+          <w:sz w:val="21"/>
+          <w:szCs w:val="21"/>
+          <w:lang w:eastAsia="en-IE"/>
+        </w:rPr>
+        <w:t>nbsp</w:t>
+      </w:r>
+      <w:proofErr w:type="spellEnd"/>
+      <w:r>
+        <w:rPr>
+          <w:rFonts w:ascii="Consolas" w:eastAsia="Times New Roman" w:hAnsi="Consolas" w:cs="Times New Roman"/>
+          <w:color w:val="E6DB74"/>
+          <w:sz w:val="21"/>
+          <w:szCs w:val="21"/>
+          <w:lang w:eastAsia="en-IE"/>
+        </w:rPr>
+        <w:t>"</w:t>
+      </w:r>
+      <w:r>
+        <w:rPr>
+          <w:rFonts w:ascii="Consolas" w:eastAsia="Times New Roman" w:hAnsi="Consolas" w:cs="Times New Roman"/>
+          <w:color w:val="F92672"/>
+          <w:sz w:val="21"/>
+          <w:szCs w:val="21"/>
+          <w:lang w:eastAsia="en-IE"/>
+        </w:rPr>
+        <w:t>.</w:t>
+      </w:r>
+      <w:r>
+        <w:rPr>
+          <w:rFonts w:ascii="Consolas" w:eastAsia="Times New Roman" w:hAnsi="Consolas" w:cs="Times New Roman"/>
+          <w:color w:val="E6DB74"/>
+          <w:sz w:val="21"/>
+          <w:szCs w:val="21"/>
+          <w:lang w:eastAsia="en-IE"/>
+        </w:rPr>
+        <w:t>"&amp;</w:t>
+      </w:r>
+      <w:proofErr w:type="spellStart"/>
+      <w:r>
+        <w:rPr>
+          <w:rFonts w:ascii="Consolas" w:eastAsia="Times New Roman" w:hAnsi="Consolas" w:cs="Times New Roman"/>
+          <w:color w:val="E6DB74"/>
+          <w:sz w:val="21"/>
+          <w:szCs w:val="21"/>
+          <w:lang w:eastAsia="en-IE"/>
+        </w:rPr>
+        <w:t>nbsp</w:t>
+      </w:r>
+      <w:proofErr w:type="spellEnd"/>
+      <w:r>
+        <w:rPr>
+          <w:rFonts w:ascii="Consolas" w:eastAsia="Times New Roman" w:hAnsi="Consolas" w:cs="Times New Roman"/>
+          <w:color w:val="E6DB74"/>
+          <w:sz w:val="21"/>
+          <w:szCs w:val="21"/>
+          <w:lang w:eastAsia="en-IE"/>
+        </w:rPr>
+        <w:t>"</w:t>
+      </w:r>
+      <w:r>
+        <w:rPr>
+          <w:rFonts w:ascii="Consolas" w:eastAsia="Times New Roman" w:hAnsi="Consolas" w:cs="Times New Roman"/>
+          <w:color w:val="F92672"/>
+          <w:sz w:val="21"/>
+          <w:szCs w:val="21"/>
+          <w:lang w:eastAsia="en-IE"/>
+        </w:rPr>
+        <w:t>.</w:t>
+      </w:r>
+      <w:r>
+        <w:rPr>
+          <w:rFonts w:ascii="Consolas" w:eastAsia="Times New Roman" w:hAnsi="Consolas" w:cs="Times New Roman"/>
+          <w:color w:val="E6DB74"/>
+          <w:sz w:val="21"/>
+          <w:szCs w:val="21"/>
+          <w:lang w:eastAsia="en-IE"/>
+        </w:rPr>
+        <w:t>"&amp;</w:t>
+      </w:r>
+      <w:proofErr w:type="spellStart"/>
+      <w:r>
+        <w:rPr>
+          <w:rFonts w:ascii="Consolas" w:eastAsia="Times New Roman" w:hAnsi="Consolas" w:cs="Times New Roman"/>
+          <w:color w:val="E6DB74"/>
+          <w:sz w:val="21"/>
+          <w:szCs w:val="21"/>
+          <w:lang w:eastAsia="en-IE"/>
+        </w:rPr>
+        <w:t>nbsp</w:t>
+      </w:r>
+      <w:proofErr w:type="spellEnd"/>
+      <w:r>
+        <w:rPr>
+          <w:rFonts w:ascii="Consolas" w:eastAsia="Times New Roman" w:hAnsi="Consolas" w:cs="Times New Roman"/>
+          <w:color w:val="E6DB74"/>
+          <w:sz w:val="21"/>
+          <w:szCs w:val="21"/>
+          <w:lang w:eastAsia="en-IE"/>
+        </w:rPr>
+        <w:t>"</w:t>
+      </w:r>
+      <w:r>
+        <w:rPr>
+          <w:rFonts w:ascii="Consolas" w:eastAsia="Times New Roman" w:hAnsi="Consolas" w:cs="Times New Roman"/>
+          <w:color w:val="F92672"/>
+          <w:sz w:val="21"/>
+          <w:szCs w:val="21"/>
+          <w:lang w:eastAsia="en-IE"/>
+        </w:rPr>
+        <w:t>.</w:t>
+      </w:r>
+      <w:r>
+        <w:rPr>
+          <w:rFonts w:ascii="Consolas" w:eastAsia="Times New Roman" w:hAnsi="Consolas" w:cs="Times New Roman"/>
+          <w:color w:val="E6DB74"/>
+          <w:sz w:val="21"/>
+          <w:szCs w:val="21"/>
+          <w:lang w:eastAsia="en-IE"/>
+        </w:rPr>
+        <w:t>"&amp;</w:t>
+      </w:r>
+      <w:proofErr w:type="spellStart"/>
+      <w:r>
+        <w:rPr>
+          <w:rFonts w:ascii="Consolas" w:eastAsia="Times New Roman" w:hAnsi="Consolas" w:cs="Times New Roman"/>
+          <w:color w:val="E6DB74"/>
+          <w:sz w:val="21"/>
+          <w:szCs w:val="21"/>
+          <w:lang w:eastAsia="en-IE"/>
+        </w:rPr>
+        <w:t>nbsp</w:t>
+      </w:r>
+      <w:proofErr w:type="spellEnd"/>
+      <w:r>
+        <w:rPr>
+          <w:rFonts w:ascii="Consolas" w:eastAsia="Times New Roman" w:hAnsi="Consolas" w:cs="Times New Roman"/>
+          <w:color w:val="E6DB74"/>
+          <w:sz w:val="21"/>
+          <w:szCs w:val="21"/>
+          <w:lang w:eastAsia="en-IE"/>
+        </w:rPr>
+        <w:t>"</w:t>
+      </w:r>
+      <w:r>
+        <w:rPr>
+          <w:rFonts w:ascii="Consolas" w:eastAsia="Times New Roman" w:hAnsi="Consolas" w:cs="Times New Roman"/>
+          <w:color w:val="F92672"/>
+          <w:sz w:val="21"/>
+          <w:szCs w:val="21"/>
+          <w:lang w:eastAsia="en-IE"/>
+        </w:rPr>
+        <w:t>.</w:t>
+      </w:r>
+      <w:r>
+        <w:rPr>
+          <w:rFonts w:ascii="Consolas" w:eastAsia="Times New Roman" w:hAnsi="Consolas" w:cs="Times New Roman"/>
+          <w:color w:val="E6DB74"/>
+          <w:sz w:val="21"/>
+          <w:szCs w:val="21"/>
+          <w:lang w:eastAsia="en-IE"/>
+        </w:rPr>
+        <w:t>"Triangle 1"</w:t>
+      </w:r>
+      <w:r>
+        <w:rPr>
+          <w:rFonts w:ascii="Consolas" w:eastAsia="Times New Roman" w:hAnsi="Consolas" w:cs="Times New Roman"/>
+          <w:color w:val="F8F8F2"/>
+          <w:sz w:val="21"/>
+          <w:szCs w:val="21"/>
+          <w:lang w:eastAsia="en-IE"/>
+        </w:rPr>
+        <w:t>;</w:t>
+      </w:r>
+    </w:p>
+    <w:p>
+      <w:pPr>
+        <w:shd w:val="clear" w:color="auto" w:fill="272822"/>
+        <w:spacing w:after="0" w:line="285" w:lineRule="atLeast"/>
+        <w:rPr>
+          <w:rFonts w:ascii="Consolas" w:eastAsia="Times New Roman" w:hAnsi="Consolas" w:cs="Times New Roman"/>
+          <w:color w:val="F8F8F2"/>
+          <w:sz w:val="21"/>
+          <w:szCs w:val="21"/>
+          <w:lang w:eastAsia="en-IE"/>
+        </w:rPr>
+      </w:pPr>
+      <w:r>
+        <w:rPr>
+          <w:rFonts w:ascii="Consolas" w:eastAsia="Times New Roman" w:hAnsi="Consolas" w:cs="Times New Roman"/>
+          <w:color w:val="66D9EF"/>
+          <w:sz w:val="21"/>
+          <w:szCs w:val="21"/>
+          <w:lang w:eastAsia="en-IE"/>
+        </w:rPr>
+        <w:t>echo</w:t>
+      </w:r>
+      <w:r>
+        <w:rPr>
+          <w:rFonts w:ascii="Consolas" w:eastAsia="Times New Roman" w:hAnsi="Consolas" w:cs="Times New Roman"/>
+          <w:color w:val="F8F8F2"/>
+          <w:sz w:val="21"/>
+          <w:szCs w:val="21"/>
+          <w:lang w:eastAsia="en-IE"/>
+        </w:rPr>
+        <w:t xml:space="preserve"> </w:t>
+      </w:r>
+      <w:r>
+        <w:rPr>
+          <w:rFonts w:ascii="Consolas" w:eastAsia="Times New Roman" w:hAnsi="Consolas" w:cs="Times New Roman"/>
+          <w:color w:val="E6DB74"/>
+          <w:sz w:val="21"/>
+          <w:szCs w:val="21"/>
+          <w:lang w:eastAsia="en-IE"/>
+        </w:rPr>
+        <w:t>"&lt;</w:t>
+      </w:r>
+      <w:proofErr w:type="spellStart"/>
+      <w:r>
+        <w:rPr>
+          <w:rFonts w:ascii="Consolas" w:eastAsia="Times New Roman" w:hAnsi="Consolas" w:cs="Times New Roman"/>
+          <w:color w:val="E6DB74"/>
+          <w:sz w:val="21"/>
+          <w:szCs w:val="21"/>
+          <w:lang w:eastAsia="en-IE"/>
+        </w:rPr>
+        <w:t>br</w:t>
+      </w:r>
+      <w:proofErr w:type="spellEnd"/>
+      <w:r>
+        <w:rPr>
+          <w:rFonts w:ascii="Consolas" w:eastAsia="Times New Roman" w:hAnsi="Consolas" w:cs="Times New Roman"/>
+          <w:color w:val="E6DB74"/>
+          <w:sz w:val="21"/>
+          <w:szCs w:val="21"/>
+          <w:lang w:eastAsia="en-IE"/>
+        </w:rPr>
+        <w:t>&gt;"</w:t>
+      </w:r>
+      <w:r>
+        <w:rPr>
+          <w:rFonts w:ascii="Consolas" w:eastAsia="Times New Roman" w:hAnsi="Consolas" w:cs="Times New Roman"/>
+          <w:color w:val="F8F8F2"/>
+          <w:sz w:val="21"/>
+          <w:szCs w:val="21"/>
+          <w:lang w:eastAsia="en-IE"/>
+        </w:rPr>
+        <w:t>;</w:t>
+      </w:r>
+    </w:p>
+    <w:p>
+      <w:pPr>
+        <w:shd w:val="clear" w:color="auto" w:fill="272822"/>
+        <w:spacing w:after="0" w:line="285" w:lineRule="atLeast"/>
+        <w:rPr>
+          <w:rFonts w:ascii="Consolas" w:eastAsia="Times New Roman" w:hAnsi="Consolas" w:cs="Times New Roman"/>
+          <w:color w:val="F8F8F2"/>
+          <w:sz w:val="21"/>
+          <w:szCs w:val="21"/>
+          <w:lang w:eastAsia="en-IE"/>
+        </w:rPr>
+      </w:pPr>
+      <w:r>
+        <w:rPr>
+          <w:rFonts w:ascii="Consolas" w:eastAsia="Times New Roman" w:hAnsi="Consolas" w:cs="Times New Roman"/>
+          <w:color w:val="66D9EF"/>
+          <w:sz w:val="21"/>
+          <w:szCs w:val="21"/>
+          <w:lang w:eastAsia="en-IE"/>
+        </w:rPr>
+        <w:t>echo</w:t>
+      </w:r>
+      <w:r>
+        <w:rPr>
+          <w:rFonts w:ascii="Consolas" w:eastAsia="Times New Roman" w:hAnsi="Consolas" w:cs="Times New Roman"/>
+          <w:color w:val="F8F8F2"/>
+          <w:sz w:val="21"/>
+          <w:szCs w:val="21"/>
+          <w:lang w:eastAsia="en-IE"/>
+        </w:rPr>
+        <w:t xml:space="preserve"> </w:t>
+      </w:r>
+      <w:r>
+        <w:rPr>
+          <w:rFonts w:ascii="Consolas" w:eastAsia="Times New Roman" w:hAnsi="Consolas" w:cs="Times New Roman"/>
+          <w:color w:val="E6DB74"/>
+          <w:sz w:val="21"/>
+          <w:szCs w:val="21"/>
+          <w:lang w:eastAsia="en-IE"/>
+        </w:rPr>
+        <w:t>"&lt;</w:t>
+      </w:r>
+      <w:proofErr w:type="spellStart"/>
+      <w:r>
+        <w:rPr>
+          <w:rFonts w:ascii="Consolas" w:eastAsia="Times New Roman" w:hAnsi="Consolas" w:cs="Times New Roman"/>
+          <w:color w:val="E6DB74"/>
+          <w:sz w:val="21"/>
+          <w:szCs w:val="21"/>
+          <w:lang w:eastAsia="en-IE"/>
+        </w:rPr>
+        <w:t>br</w:t>
+      </w:r>
+      <w:proofErr w:type="spellEnd"/>
+      <w:r>
+        <w:rPr>
+          <w:rFonts w:ascii="Consolas" w:eastAsia="Times New Roman" w:hAnsi="Consolas" w:cs="Times New Roman"/>
+          <w:color w:val="E6DB74"/>
+          <w:sz w:val="21"/>
+          <w:szCs w:val="21"/>
+          <w:lang w:eastAsia="en-IE"/>
+        </w:rPr>
+        <w:t>&gt;"</w:t>
+      </w:r>
+      <w:r>
+        <w:rPr>
+          <w:rFonts w:ascii="Consolas" w:eastAsia="Times New Roman" w:hAnsi="Consolas" w:cs="Times New Roman"/>
+          <w:color w:val="F8F8F2"/>
+          <w:sz w:val="21"/>
+          <w:szCs w:val="21"/>
+          <w:lang w:eastAsia="en-IE"/>
+        </w:rPr>
+        <w:t>;</w:t>
+      </w:r>
+    </w:p>
+    <w:p>
+      <w:pPr>
+        <w:shd w:val="clear" w:color="auto" w:fill="272822"/>
+        <w:spacing w:after="0" w:line="285" w:lineRule="atLeast"/>
+        <w:rPr>
+          <w:rFonts w:ascii="Consolas" w:eastAsia="Times New Roman" w:hAnsi="Consolas" w:cs="Times New Roman"/>
+          <w:color w:val="F8F8F2"/>
+          <w:sz w:val="21"/>
+          <w:szCs w:val="21"/>
+          <w:lang w:eastAsia="en-IE"/>
+        </w:rPr>
+      </w:pPr>
+      <w:r>
+        <w:rPr>
+          <w:rFonts w:ascii="Consolas" w:eastAsia="Times New Roman" w:hAnsi="Consolas" w:cs="Times New Roman"/>
+          <w:color w:val="F92672"/>
+          <w:sz w:val="21"/>
+          <w:szCs w:val="21"/>
+          <w:lang w:eastAsia="en-IE"/>
+        </w:rPr>
+        <w:t>for</w:t>
+      </w:r>
+      <w:r>
+        <w:rPr>
+          <w:rFonts w:ascii="Consolas" w:eastAsia="Times New Roman" w:hAnsi="Consolas" w:cs="Times New Roman"/>
+          <w:color w:val="F8F8F2"/>
+          <w:sz w:val="21"/>
+          <w:szCs w:val="21"/>
+          <w:lang w:eastAsia="en-IE"/>
+        </w:rPr>
+        <w:t xml:space="preserve"> ($</w:t>
+      </w:r>
+      <w:proofErr w:type="spellStart"/>
+      <w:r>
+        <w:rPr>
+          <w:rFonts w:ascii="Consolas" w:eastAsia="Times New Roman" w:hAnsi="Consolas" w:cs="Times New Roman"/>
+          <w:color w:val="F8F8F2"/>
+          <w:sz w:val="21"/>
+          <w:szCs w:val="21"/>
+          <w:lang w:eastAsia="en-IE"/>
+        </w:rPr>
+        <w:t>loopA</w:t>
+      </w:r>
+      <w:proofErr w:type="spellEnd"/>
+      <w:r>
+        <w:rPr>
+          <w:rFonts w:ascii="Consolas" w:eastAsia="Times New Roman" w:hAnsi="Consolas" w:cs="Times New Roman"/>
+          <w:color w:val="F92672"/>
+          <w:sz w:val="21"/>
+          <w:szCs w:val="21"/>
+          <w:lang w:eastAsia="en-IE"/>
+        </w:rPr>
+        <w:t>=</w:t>
+      </w:r>
+      <w:r>
+        <w:rPr>
+          <w:rFonts w:ascii="Consolas" w:eastAsia="Times New Roman" w:hAnsi="Consolas" w:cs="Times New Roman"/>
+          <w:color w:val="AE81FF"/>
+          <w:sz w:val="21"/>
+          <w:szCs w:val="21"/>
+          <w:lang w:eastAsia="en-IE"/>
+        </w:rPr>
+        <w:t>1</w:t>
+      </w:r>
+      <w:r>
+        <w:rPr>
+          <w:rFonts w:ascii="Consolas" w:eastAsia="Times New Roman" w:hAnsi="Consolas" w:cs="Times New Roman"/>
+          <w:color w:val="F8F8F2"/>
+          <w:sz w:val="21"/>
+          <w:szCs w:val="21"/>
+          <w:lang w:eastAsia="en-IE"/>
+        </w:rPr>
+        <w:t>; $</w:t>
+      </w:r>
+      <w:proofErr w:type="spellStart"/>
+      <w:r>
+        <w:rPr>
+          <w:rFonts w:ascii="Consolas" w:eastAsia="Times New Roman" w:hAnsi="Consolas" w:cs="Times New Roman"/>
+          <w:color w:val="F8F8F2"/>
+          <w:sz w:val="21"/>
+          <w:szCs w:val="21"/>
+          <w:lang w:eastAsia="en-IE"/>
+        </w:rPr>
+        <w:t>loopA</w:t>
+      </w:r>
+      <w:proofErr w:type="spellEnd"/>
+      <w:r>
+        <w:rPr>
+          <w:rFonts w:ascii="Consolas" w:eastAsia="Times New Roman" w:hAnsi="Consolas" w:cs="Times New Roman"/>
+          <w:color w:val="F92672"/>
+          <w:sz w:val="21"/>
+          <w:szCs w:val="21"/>
+          <w:lang w:eastAsia="en-IE"/>
+        </w:rPr>
+        <w:t>&lt;=</w:t>
+      </w:r>
+      <w:r>
+        <w:rPr>
+          <w:rFonts w:ascii="Consolas" w:eastAsia="Times New Roman" w:hAnsi="Consolas" w:cs="Times New Roman"/>
+          <w:color w:val="AE81FF"/>
+          <w:sz w:val="21"/>
+          <w:szCs w:val="21"/>
+          <w:lang w:eastAsia="en-IE"/>
+        </w:rPr>
+        <w:t>5</w:t>
+      </w:r>
+      <w:r>
+        <w:rPr>
+          <w:rFonts w:ascii="Consolas" w:eastAsia="Times New Roman" w:hAnsi="Consolas" w:cs="Times New Roman"/>
+          <w:color w:val="F8F8F2"/>
+          <w:sz w:val="21"/>
+          <w:szCs w:val="21"/>
+          <w:lang w:eastAsia="en-IE"/>
+        </w:rPr>
+        <w:t>; $</w:t>
+      </w:r>
+      <w:proofErr w:type="spellStart"/>
+      <w:r>
+        <w:rPr>
+          <w:rFonts w:ascii="Consolas" w:eastAsia="Times New Roman" w:hAnsi="Consolas" w:cs="Times New Roman"/>
+          <w:color w:val="F8F8F2"/>
+          <w:sz w:val="21"/>
+          <w:szCs w:val="21"/>
+          <w:lang w:eastAsia="en-IE"/>
+        </w:rPr>
+        <w:t>loopA</w:t>
+      </w:r>
+      <w:proofErr w:type="spellEnd"/>
+      <w:r>
+        <w:rPr>
+          <w:rFonts w:ascii="Consolas" w:eastAsia="Times New Roman" w:hAnsi="Consolas" w:cs="Times New Roman"/>
+          <w:color w:val="F92672"/>
+          <w:sz w:val="21"/>
+          <w:szCs w:val="21"/>
+          <w:lang w:eastAsia="en-IE"/>
+        </w:rPr>
+        <w:t>++</w:t>
+      </w:r>
+      <w:r>
+        <w:rPr>
+          <w:rFonts w:ascii="Consolas" w:eastAsia="Times New Roman" w:hAnsi="Consolas" w:cs="Times New Roman"/>
+          <w:color w:val="F8F8F2"/>
+          <w:sz w:val="21"/>
+          <w:szCs w:val="21"/>
+          <w:lang w:eastAsia="en-IE"/>
+        </w:rPr>
+        <w:t>) {</w:t>
+      </w:r>
+    </w:p>
+    <w:p>
+      <w:pPr>
+        <w:shd w:val="clear" w:color="auto" w:fill="272822"/>
+        <w:spacing w:after="0" w:line="285" w:lineRule="atLeast"/>
+        <w:rPr>
+          <w:rFonts w:ascii="Consolas" w:eastAsia="Times New Roman" w:hAnsi="Consolas" w:cs="Times New Roman"/>
+          <w:color w:val="F8F8F2"/>
+          <w:sz w:val="21"/>
+          <w:szCs w:val="21"/>
+          <w:lang w:eastAsia="en-IE"/>
+        </w:rPr>
+      </w:pPr>
+      <w:r>
+        <w:rPr>
+          <w:rFonts w:ascii="Consolas" w:eastAsia="Times New Roman" w:hAnsi="Consolas" w:cs="Times New Roman"/>
+          <w:color w:val="F8F8F2"/>
+          <w:sz w:val="21"/>
+          <w:szCs w:val="21"/>
+          <w:lang w:eastAsia="en-IE"/>
+        </w:rPr>
+        <w:t xml:space="preserve">   </w:t>
+      </w:r>
+      <w:r>
+        <w:rPr>
+          <w:rFonts w:ascii="Consolas" w:eastAsia="Times New Roman" w:hAnsi="Consolas" w:cs="Times New Roman"/>
+          <w:color w:val="F92672"/>
+          <w:sz w:val="21"/>
+          <w:szCs w:val="21"/>
+          <w:lang w:eastAsia="en-IE"/>
+        </w:rPr>
+        <w:t>for</w:t>
+      </w:r>
+      <w:r>
+        <w:rPr>
+          <w:rFonts w:ascii="Consolas" w:eastAsia="Times New Roman" w:hAnsi="Consolas" w:cs="Times New Roman"/>
+          <w:color w:val="F8F8F2"/>
+          <w:sz w:val="21"/>
+          <w:szCs w:val="21"/>
+          <w:lang w:eastAsia="en-IE"/>
+        </w:rPr>
+        <w:t xml:space="preserve"> ($</w:t>
+      </w:r>
+      <w:proofErr w:type="spellStart"/>
+      <w:r>
+        <w:rPr>
+          <w:rFonts w:ascii="Consolas" w:eastAsia="Times New Roman" w:hAnsi="Consolas" w:cs="Times New Roman"/>
+          <w:color w:val="F8F8F2"/>
+          <w:sz w:val="21"/>
+          <w:szCs w:val="21"/>
+          <w:lang w:eastAsia="en-IE"/>
+        </w:rPr>
+        <w:t>loopB</w:t>
+      </w:r>
+      <w:proofErr w:type="spellEnd"/>
+      <w:r>
+        <w:rPr>
+          <w:rFonts w:ascii="Consolas" w:eastAsia="Times New Roman" w:hAnsi="Consolas" w:cs="Times New Roman"/>
+          <w:color w:val="F92672"/>
+          <w:sz w:val="21"/>
+          <w:szCs w:val="21"/>
+          <w:lang w:eastAsia="en-IE"/>
+        </w:rPr>
+        <w:t>=</w:t>
+      </w:r>
+      <w:r>
+        <w:rPr>
+          <w:rFonts w:ascii="Consolas" w:eastAsia="Times New Roman" w:hAnsi="Consolas" w:cs="Times New Roman"/>
+          <w:color w:val="AE81FF"/>
+          <w:sz w:val="21"/>
+          <w:szCs w:val="21"/>
+          <w:lang w:eastAsia="en-IE"/>
+        </w:rPr>
+        <w:t>1</w:t>
+      </w:r>
+      <w:r>
+        <w:rPr>
+          <w:rFonts w:ascii="Consolas" w:eastAsia="Times New Roman" w:hAnsi="Consolas" w:cs="Times New Roman"/>
+          <w:color w:val="F8F8F2"/>
+          <w:sz w:val="21"/>
+          <w:szCs w:val="21"/>
+          <w:lang w:eastAsia="en-IE"/>
+        </w:rPr>
+        <w:t>; $</w:t>
+      </w:r>
+      <w:proofErr w:type="spellStart"/>
+      <w:r>
+        <w:rPr>
+          <w:rFonts w:ascii="Consolas" w:eastAsia="Times New Roman" w:hAnsi="Consolas" w:cs="Times New Roman"/>
+          <w:color w:val="F8F8F2"/>
+          <w:sz w:val="21"/>
+          <w:szCs w:val="21"/>
+          <w:lang w:eastAsia="en-IE"/>
+        </w:rPr>
+        <w:t>loopB</w:t>
+      </w:r>
+      <w:proofErr w:type="spellEnd"/>
+      <w:r>
+        <w:rPr>
+          <w:rFonts w:ascii="Consolas" w:eastAsia="Times New Roman" w:hAnsi="Consolas" w:cs="Times New Roman"/>
+          <w:color w:val="F92672"/>
+          <w:sz w:val="21"/>
+          <w:szCs w:val="21"/>
+          <w:lang w:eastAsia="en-IE"/>
+        </w:rPr>
+        <w:t>&lt;=</w:t>
+      </w:r>
+      <w:r>
+        <w:rPr>
+          <w:rFonts w:ascii="Consolas" w:eastAsia="Times New Roman" w:hAnsi="Consolas" w:cs="Times New Roman"/>
+          <w:color w:val="F8F8F2"/>
+          <w:sz w:val="21"/>
+          <w:szCs w:val="21"/>
+          <w:lang w:eastAsia="en-IE"/>
+        </w:rPr>
+        <w:t>$</w:t>
+      </w:r>
+      <w:proofErr w:type="spellStart"/>
+      <w:r>
+        <w:rPr>
+          <w:rFonts w:ascii="Consolas" w:eastAsia="Times New Roman" w:hAnsi="Consolas" w:cs="Times New Roman"/>
+          <w:color w:val="F8F8F2"/>
+          <w:sz w:val="21"/>
+          <w:szCs w:val="21"/>
+          <w:lang w:eastAsia="en-IE"/>
+        </w:rPr>
+        <w:t>loopA</w:t>
+      </w:r>
+      <w:proofErr w:type="spellEnd"/>
+      <w:r>
+        <w:rPr>
+          <w:rFonts w:ascii="Consolas" w:eastAsia="Times New Roman" w:hAnsi="Consolas" w:cs="Times New Roman"/>
+          <w:color w:val="F8F8F2"/>
+          <w:sz w:val="21"/>
+          <w:szCs w:val="21"/>
+          <w:lang w:eastAsia="en-IE"/>
+        </w:rPr>
+        <w:t>; $</w:t>
+      </w:r>
+      <w:proofErr w:type="spellStart"/>
+      <w:r>
+        <w:rPr>
+          <w:rFonts w:ascii="Consolas" w:eastAsia="Times New Roman" w:hAnsi="Consolas" w:cs="Times New Roman"/>
+          <w:color w:val="F8F8F2"/>
+          <w:sz w:val="21"/>
+          <w:szCs w:val="21"/>
+          <w:lang w:eastAsia="en-IE"/>
+        </w:rPr>
+        <w:t>loopB</w:t>
+      </w:r>
+      <w:proofErr w:type="spellEnd"/>
+      <w:r>
+        <w:rPr>
+          <w:rFonts w:ascii="Consolas" w:eastAsia="Times New Roman" w:hAnsi="Consolas" w:cs="Times New Roman"/>
+          <w:color w:val="F92672"/>
+          <w:sz w:val="21"/>
+          <w:szCs w:val="21"/>
+          <w:lang w:eastAsia="en-IE"/>
+        </w:rPr>
+        <w:t>++</w:t>
+      </w:r>
+      <w:r>
+        <w:rPr>
+          <w:rFonts w:ascii="Consolas" w:eastAsia="Times New Roman" w:hAnsi="Consolas" w:cs="Times New Roman"/>
+          <w:color w:val="F8F8F2"/>
+          <w:sz w:val="21"/>
+          <w:szCs w:val="21"/>
+          <w:lang w:eastAsia="en-IE"/>
+        </w:rPr>
+        <w:t>) {</w:t>
+      </w:r>
+    </w:p>
+    <w:p>
+      <w:pPr>
+        <w:shd w:val="clear" w:color="auto" w:fill="272822"/>
+        <w:spacing w:after="0" w:line="285" w:lineRule="atLeast"/>
+        <w:rPr>
+          <w:rFonts w:ascii="Consolas" w:eastAsia="Times New Roman" w:hAnsi="Consolas" w:cs="Times New Roman"/>
+          <w:color w:val="F8F8F2"/>
+          <w:sz w:val="21"/>
+          <w:szCs w:val="21"/>
+          <w:lang w:eastAsia="en-IE"/>
+        </w:rPr>
+      </w:pPr>
+      <w:r>
+        <w:rPr>
+          <w:rFonts w:ascii="Consolas" w:eastAsia="Times New Roman" w:hAnsi="Consolas" w:cs="Times New Roman"/>
+          <w:color w:val="F8F8F2"/>
+          <w:sz w:val="21"/>
+          <w:szCs w:val="21"/>
+          <w:lang w:eastAsia="en-IE"/>
+        </w:rPr>
+        <w:t xml:space="preserve">      </w:t>
+      </w:r>
+      <w:r>
+        <w:rPr>
+          <w:rFonts w:ascii="Consolas" w:eastAsia="Times New Roman" w:hAnsi="Consolas" w:cs="Times New Roman"/>
+          <w:color w:val="66D9EF"/>
+          <w:sz w:val="21"/>
+          <w:szCs w:val="21"/>
+          <w:lang w:eastAsia="en-IE"/>
+        </w:rPr>
+        <w:t>echo</w:t>
+      </w:r>
+      <w:r>
+        <w:rPr>
+          <w:rFonts w:ascii="Consolas" w:eastAsia="Times New Roman" w:hAnsi="Consolas" w:cs="Times New Roman"/>
+          <w:color w:val="F8F8F2"/>
+          <w:sz w:val="21"/>
+          <w:szCs w:val="21"/>
+          <w:lang w:eastAsia="en-IE"/>
+        </w:rPr>
+        <w:t xml:space="preserve"> $</w:t>
+      </w:r>
+      <w:proofErr w:type="spellStart"/>
+      <w:r>
+        <w:rPr>
+          <w:rFonts w:ascii="Consolas" w:eastAsia="Times New Roman" w:hAnsi="Consolas" w:cs="Times New Roman"/>
+          <w:color w:val="F8F8F2"/>
+          <w:sz w:val="21"/>
+          <w:szCs w:val="21"/>
+          <w:lang w:eastAsia="en-IE"/>
+        </w:rPr>
+        <w:t>loopB</w:t>
+      </w:r>
+      <w:proofErr w:type="spellEnd"/>
+      <w:r>
+        <w:rPr>
+          <w:rFonts w:ascii="Consolas" w:eastAsia="Times New Roman" w:hAnsi="Consolas" w:cs="Times New Roman"/>
+          <w:color w:val="F92672"/>
+          <w:sz w:val="21"/>
+          <w:szCs w:val="21"/>
+          <w:lang w:eastAsia="en-IE"/>
+        </w:rPr>
+        <w:t>.</w:t>
+      </w:r>
+      <w:r>
+        <w:rPr>
+          <w:rFonts w:ascii="Consolas" w:eastAsia="Times New Roman" w:hAnsi="Consolas" w:cs="Times New Roman"/>
+          <w:color w:val="E6DB74"/>
+          <w:sz w:val="21"/>
+          <w:szCs w:val="21"/>
+          <w:lang w:eastAsia="en-IE"/>
+        </w:rPr>
+        <w:t>" "</w:t>
+      </w:r>
+      <w:r>
+        <w:rPr>
+          <w:rFonts w:ascii="Consolas" w:eastAsia="Times New Roman" w:hAnsi="Consolas" w:cs="Times New Roman"/>
+          <w:color w:val="F8F8F2"/>
+          <w:sz w:val="21"/>
+          <w:szCs w:val="21"/>
+          <w:lang w:eastAsia="en-IE"/>
+        </w:rPr>
+        <w:t>;</w:t>
+      </w:r>
+    </w:p>
+    <w:p>
+      <w:pPr>
+        <w:shd w:val="clear" w:color="auto" w:fill="272822"/>
+        <w:spacing w:after="0" w:line="285" w:lineRule="atLeast"/>
+        <w:rPr>
+          <w:rFonts w:ascii="Consolas" w:eastAsia="Times New Roman" w:hAnsi="Consolas" w:cs="Times New Roman"/>
+          <w:color w:val="F8F8F2"/>
+          <w:sz w:val="21"/>
+          <w:szCs w:val="21"/>
+          <w:lang w:eastAsia="en-IE"/>
+        </w:rPr>
+      </w:pPr>
+      <w:r>
+        <w:rPr>
+          <w:rFonts w:ascii="Consolas" w:eastAsia="Times New Roman" w:hAnsi="Consolas" w:cs="Times New Roman"/>
+          <w:color w:val="F8F8F2"/>
+          <w:sz w:val="21"/>
+          <w:szCs w:val="21"/>
+          <w:lang w:eastAsia="en-IE"/>
+        </w:rPr>
+        <w:t xml:space="preserve">   }</w:t>
+      </w:r>
+    </w:p>
+    <w:p>
+      <w:pPr>
+        <w:shd w:val="clear" w:color="auto" w:fill="272822"/>
+        <w:spacing w:after="0" w:line="285" w:lineRule="atLeast"/>
+        <w:rPr>
+          <w:rFonts w:ascii="Consolas" w:eastAsia="Times New Roman" w:hAnsi="Consolas" w:cs="Times New Roman"/>
+          <w:color w:val="F8F8F2"/>
+          <w:sz w:val="21"/>
+          <w:szCs w:val="21"/>
+          <w:lang w:eastAsia="en-IE"/>
+        </w:rPr>
+      </w:pPr>
+      <w:r>
+        <w:rPr>
+          <w:rFonts w:ascii="Consolas" w:eastAsia="Times New Roman" w:hAnsi="Consolas" w:cs="Times New Roman"/>
+          <w:color w:val="F8F8F2"/>
+          <w:sz w:val="21"/>
+          <w:szCs w:val="21"/>
+          <w:lang w:eastAsia="en-IE"/>
+        </w:rPr>
+        <w:t xml:space="preserve">   </w:t>
+      </w:r>
+      <w:r>
+        <w:rPr>
+          <w:rFonts w:ascii="Consolas" w:eastAsia="Times New Roman" w:hAnsi="Consolas" w:cs="Times New Roman"/>
+          <w:color w:val="66D9EF"/>
+          <w:sz w:val="21"/>
+          <w:szCs w:val="21"/>
+          <w:lang w:eastAsia="en-IE"/>
+        </w:rPr>
+        <w:t>echo</w:t>
+      </w:r>
+      <w:r>
+        <w:rPr>
+          <w:rFonts w:ascii="Consolas" w:eastAsia="Times New Roman" w:hAnsi="Consolas" w:cs="Times New Roman"/>
+          <w:color w:val="F8F8F2"/>
+          <w:sz w:val="21"/>
+          <w:szCs w:val="21"/>
+          <w:lang w:eastAsia="en-IE"/>
+        </w:rPr>
+        <w:t xml:space="preserve"> </w:t>
+      </w:r>
+      <w:r>
+        <w:rPr>
+          <w:rFonts w:ascii="Consolas" w:eastAsia="Times New Roman" w:hAnsi="Consolas" w:cs="Times New Roman"/>
+          <w:color w:val="E6DB74"/>
+          <w:sz w:val="21"/>
+          <w:szCs w:val="21"/>
+          <w:lang w:eastAsia="en-IE"/>
+        </w:rPr>
+        <w:t>"&lt;</w:t>
+      </w:r>
+      <w:proofErr w:type="spellStart"/>
+      <w:r>
+        <w:rPr>
+          <w:rFonts w:ascii="Consolas" w:eastAsia="Times New Roman" w:hAnsi="Consolas" w:cs="Times New Roman"/>
+          <w:color w:val="E6DB74"/>
+          <w:sz w:val="21"/>
+          <w:szCs w:val="21"/>
+          <w:lang w:eastAsia="en-IE"/>
+        </w:rPr>
+        <w:t>br</w:t>
+      </w:r>
+      <w:proofErr w:type="spellEnd"/>
+      <w:r>
+        <w:rPr>
+          <w:rFonts w:ascii="Consolas" w:eastAsia="Times New Roman" w:hAnsi="Consolas" w:cs="Times New Roman"/>
+          <w:color w:val="E6DB74"/>
+          <w:sz w:val="21"/>
+          <w:szCs w:val="21"/>
+          <w:lang w:eastAsia="en-IE"/>
+        </w:rPr>
+        <w:t>&gt;"</w:t>
+      </w:r>
+      <w:r>
+        <w:rPr>
+          <w:rFonts w:ascii="Consolas" w:eastAsia="Times New Roman" w:hAnsi="Consolas" w:cs="Times New Roman"/>
+          <w:color w:val="F8F8F2"/>
+          <w:sz w:val="21"/>
+          <w:szCs w:val="21"/>
+          <w:lang w:eastAsia="en-IE"/>
+        </w:rPr>
+        <w:t>;</w:t>
+      </w:r>
+    </w:p>
+    <w:p>
+      <w:pPr>
+        <w:shd w:val="clear" w:color="auto" w:fill="272822"/>
+        <w:spacing w:after="0" w:line="285" w:lineRule="atLeast"/>
+        <w:rPr>
+          <w:rFonts w:ascii="Consolas" w:eastAsia="Times New Roman" w:hAnsi="Consolas" w:cs="Times New Roman"/>
+          <w:color w:val="F8F8F2"/>
+          <w:sz w:val="21"/>
+          <w:szCs w:val="21"/>
+          <w:lang w:eastAsia="en-IE"/>
+        </w:rPr>
+      </w:pPr>
+      <w:r>
+        <w:rPr>
+          <w:rFonts w:ascii="Consolas" w:eastAsia="Times New Roman" w:hAnsi="Consolas" w:cs="Times New Roman"/>
+          <w:color w:val="F8F8F2"/>
+          <w:sz w:val="21"/>
+          <w:szCs w:val="21"/>
+          <w:lang w:eastAsia="en-IE"/>
+        </w:rPr>
+        <w:t>}</w:t>
+      </w:r>
+    </w:p>
+    <w:p>
+      <w:pPr>
+        <w:shd w:val="clear" w:color="auto" w:fill="272822"/>
+        <w:spacing w:after="0" w:line="285" w:lineRule="atLeast"/>
+        <w:rPr>
+          <w:rFonts w:ascii="Consolas" w:eastAsia="Times New Roman" w:hAnsi="Consolas" w:cs="Times New Roman"/>
+          <w:color w:val="F8F8F2"/>
+          <w:sz w:val="21"/>
+          <w:szCs w:val="21"/>
+          <w:lang w:eastAsia="en-IE"/>
+        </w:rPr>
+      </w:pPr>
+    </w:p>
+    <w:p>
+      <w:pPr>
+        <w:shd w:val="clear" w:color="auto" w:fill="272822"/>
+        <w:spacing w:after="0" w:line="285" w:lineRule="atLeast"/>
+        <w:rPr>
+          <w:rFonts w:ascii="Consolas" w:eastAsia="Times New Roman" w:hAnsi="Consolas" w:cs="Times New Roman"/>
+          <w:color w:val="F8F8F2"/>
+          <w:sz w:val="21"/>
+          <w:szCs w:val="21"/>
+          <w:lang w:eastAsia="en-IE"/>
+        </w:rPr>
+      </w:pPr>
+      <w:r>
+        <w:rPr>
+          <w:rFonts w:ascii="Consolas" w:eastAsia="Times New Roman" w:hAnsi="Consolas" w:cs="Times New Roman"/>
+          <w:color w:val="66D9EF"/>
+          <w:sz w:val="21"/>
+          <w:szCs w:val="21"/>
+          <w:lang w:eastAsia="en-IE"/>
+        </w:rPr>
+        <w:t>echo</w:t>
+      </w:r>
+      <w:r>
+        <w:rPr>
+          <w:rFonts w:ascii="Consolas" w:eastAsia="Times New Roman" w:hAnsi="Consolas" w:cs="Times New Roman"/>
+          <w:color w:val="F8F8F2"/>
+          <w:sz w:val="21"/>
+          <w:szCs w:val="21"/>
+          <w:lang w:eastAsia="en-IE"/>
+        </w:rPr>
+        <w:t xml:space="preserve"> </w:t>
+      </w:r>
+      <w:r>
+        <w:rPr>
+          <w:rFonts w:ascii="Consolas" w:eastAsia="Times New Roman" w:hAnsi="Consolas" w:cs="Times New Roman"/>
+          <w:color w:val="E6DB74"/>
+          <w:sz w:val="21"/>
+          <w:szCs w:val="21"/>
+          <w:lang w:eastAsia="en-IE"/>
+        </w:rPr>
+        <w:t>"&lt;</w:t>
+      </w:r>
+      <w:proofErr w:type="spellStart"/>
+      <w:r>
+        <w:rPr>
+          <w:rFonts w:ascii="Consolas" w:eastAsia="Times New Roman" w:hAnsi="Consolas" w:cs="Times New Roman"/>
+          <w:color w:val="E6DB74"/>
+          <w:sz w:val="21"/>
+          <w:szCs w:val="21"/>
+          <w:lang w:eastAsia="en-IE"/>
+        </w:rPr>
+        <w:t>br</w:t>
+      </w:r>
+      <w:proofErr w:type="spellEnd"/>
+      <w:r>
+        <w:rPr>
+          <w:rFonts w:ascii="Consolas" w:eastAsia="Times New Roman" w:hAnsi="Consolas" w:cs="Times New Roman"/>
+          <w:color w:val="E6DB74"/>
+          <w:sz w:val="21"/>
+          <w:szCs w:val="21"/>
+          <w:lang w:eastAsia="en-IE"/>
+        </w:rPr>
+        <w:t>&gt;"</w:t>
+      </w:r>
+      <w:r>
+        <w:rPr>
+          <w:rFonts w:ascii="Consolas" w:eastAsia="Times New Roman" w:hAnsi="Consolas" w:cs="Times New Roman"/>
+          <w:color w:val="F8F8F2"/>
+          <w:sz w:val="21"/>
+          <w:szCs w:val="21"/>
+          <w:lang w:eastAsia="en-IE"/>
+        </w:rPr>
+        <w:t>;</w:t>
+      </w:r>
+    </w:p>
+    <w:p>
+      <w:pPr>
+        <w:shd w:val="clear" w:color="auto" w:fill="272822"/>
+        <w:spacing w:after="0" w:line="285" w:lineRule="atLeast"/>
+        <w:rPr>
+          <w:rFonts w:ascii="Consolas" w:eastAsia="Times New Roman" w:hAnsi="Consolas" w:cs="Times New Roman"/>
+          <w:color w:val="F8F8F2"/>
+          <w:sz w:val="21"/>
+          <w:szCs w:val="21"/>
+          <w:lang w:eastAsia="en-IE"/>
+        </w:rPr>
+      </w:pPr>
+      <w:r>
+        <w:rPr>
+          <w:rFonts w:ascii="Consolas" w:eastAsia="Times New Roman" w:hAnsi="Consolas" w:cs="Times New Roman"/>
+          <w:color w:val="66D9EF"/>
+          <w:sz w:val="21"/>
+          <w:szCs w:val="21"/>
+          <w:lang w:eastAsia="en-IE"/>
+        </w:rPr>
+        <w:t>echo</w:t>
+      </w:r>
+      <w:r>
+        <w:rPr>
+          <w:rFonts w:ascii="Consolas" w:eastAsia="Times New Roman" w:hAnsi="Consolas" w:cs="Times New Roman"/>
+          <w:color w:val="F8F8F2"/>
+          <w:sz w:val="21"/>
+          <w:szCs w:val="21"/>
+          <w:lang w:eastAsia="en-IE"/>
+        </w:rPr>
+        <w:t xml:space="preserve"> </w:t>
+      </w:r>
+      <w:r>
+        <w:rPr>
+          <w:rFonts w:ascii="Consolas" w:eastAsia="Times New Roman" w:hAnsi="Consolas" w:cs="Times New Roman"/>
+          <w:color w:val="E6DB74"/>
+          <w:sz w:val="21"/>
+          <w:szCs w:val="21"/>
+          <w:lang w:eastAsia="en-IE"/>
+        </w:rPr>
+        <w:t>"&amp;</w:t>
+      </w:r>
+      <w:proofErr w:type="spellStart"/>
+      <w:r>
+        <w:rPr>
+          <w:rFonts w:ascii="Consolas" w:eastAsia="Times New Roman" w:hAnsi="Consolas" w:cs="Times New Roman"/>
+          <w:color w:val="E6DB74"/>
+          <w:sz w:val="21"/>
+          <w:szCs w:val="21"/>
+          <w:lang w:eastAsia="en-IE"/>
+        </w:rPr>
+        <w:t>nbsp</w:t>
+      </w:r>
+      <w:proofErr w:type="spellEnd"/>
+      <w:r>
+        <w:rPr>
+          <w:rFonts w:ascii="Consolas" w:eastAsia="Times New Roman" w:hAnsi="Consolas" w:cs="Times New Roman"/>
+          <w:color w:val="E6DB74"/>
+          <w:sz w:val="21"/>
+          <w:szCs w:val="21"/>
+          <w:lang w:eastAsia="en-IE"/>
+        </w:rPr>
+        <w:t>"</w:t>
+      </w:r>
+      <w:r>
+        <w:rPr>
+          <w:rFonts w:ascii="Consolas" w:eastAsia="Times New Roman" w:hAnsi="Consolas" w:cs="Times New Roman"/>
+          <w:color w:val="F92672"/>
+          <w:sz w:val="21"/>
+          <w:szCs w:val="21"/>
+          <w:lang w:eastAsia="en-IE"/>
+        </w:rPr>
+        <w:t>.</w:t>
+      </w:r>
+      <w:r>
+        <w:rPr>
+          <w:rFonts w:ascii="Consolas" w:eastAsia="Times New Roman" w:hAnsi="Consolas" w:cs="Times New Roman"/>
+          <w:color w:val="E6DB74"/>
+          <w:sz w:val="21"/>
+          <w:szCs w:val="21"/>
+          <w:lang w:eastAsia="en-IE"/>
+        </w:rPr>
+        <w:t>"&amp;</w:t>
+      </w:r>
+      <w:proofErr w:type="spellStart"/>
+      <w:r>
+        <w:rPr>
+          <w:rFonts w:ascii="Consolas" w:eastAsia="Times New Roman" w:hAnsi="Consolas" w:cs="Times New Roman"/>
+          <w:color w:val="E6DB74"/>
+          <w:sz w:val="21"/>
+          <w:szCs w:val="21"/>
+          <w:lang w:eastAsia="en-IE"/>
+        </w:rPr>
+        <w:t>nbsp</w:t>
+      </w:r>
+      <w:proofErr w:type="spellEnd"/>
+      <w:r>
+        <w:rPr>
+          <w:rFonts w:ascii="Consolas" w:eastAsia="Times New Roman" w:hAnsi="Consolas" w:cs="Times New Roman"/>
+          <w:color w:val="E6DB74"/>
+          <w:sz w:val="21"/>
+          <w:szCs w:val="21"/>
+          <w:lang w:eastAsia="en-IE"/>
+        </w:rPr>
+        <w:t>"</w:t>
+      </w:r>
+      <w:r>
+        <w:rPr>
+          <w:rFonts w:ascii="Consolas" w:eastAsia="Times New Roman" w:hAnsi="Consolas" w:cs="Times New Roman"/>
+          <w:color w:val="F92672"/>
+          <w:sz w:val="21"/>
+          <w:szCs w:val="21"/>
+          <w:lang w:eastAsia="en-IE"/>
+        </w:rPr>
+        <w:t>.</w:t>
+      </w:r>
+      <w:r>
+        <w:rPr>
+          <w:rFonts w:ascii="Consolas" w:eastAsia="Times New Roman" w:hAnsi="Consolas" w:cs="Times New Roman"/>
+          <w:color w:val="E6DB74"/>
+          <w:sz w:val="21"/>
+          <w:szCs w:val="21"/>
+          <w:lang w:eastAsia="en-IE"/>
+        </w:rPr>
+        <w:t>"&amp;</w:t>
+      </w:r>
+      <w:proofErr w:type="spellStart"/>
+      <w:r>
+        <w:rPr>
+          <w:rFonts w:ascii="Consolas" w:eastAsia="Times New Roman" w:hAnsi="Consolas" w:cs="Times New Roman"/>
+          <w:color w:val="E6DB74"/>
+          <w:sz w:val="21"/>
+          <w:szCs w:val="21"/>
+          <w:lang w:eastAsia="en-IE"/>
+        </w:rPr>
+        <w:t>nbsp</w:t>
+      </w:r>
+      <w:proofErr w:type="spellEnd"/>
+      <w:r>
+        <w:rPr>
+          <w:rFonts w:ascii="Consolas" w:eastAsia="Times New Roman" w:hAnsi="Consolas" w:cs="Times New Roman"/>
+          <w:color w:val="E6DB74"/>
+          <w:sz w:val="21"/>
+          <w:szCs w:val="21"/>
+          <w:lang w:eastAsia="en-IE"/>
+        </w:rPr>
+        <w:t>"</w:t>
+      </w:r>
+      <w:r>
+        <w:rPr>
+          <w:rFonts w:ascii="Consolas" w:eastAsia="Times New Roman" w:hAnsi="Consolas" w:cs="Times New Roman"/>
+          <w:color w:val="F92672"/>
+          <w:sz w:val="21"/>
+          <w:szCs w:val="21"/>
+          <w:lang w:eastAsia="en-IE"/>
+        </w:rPr>
+        <w:t>.</w:t>
+      </w:r>
+      <w:r>
+        <w:rPr>
+          <w:rFonts w:ascii="Consolas" w:eastAsia="Times New Roman" w:hAnsi="Consolas" w:cs="Times New Roman"/>
+          <w:color w:val="E6DB74"/>
+          <w:sz w:val="21"/>
+          <w:szCs w:val="21"/>
+          <w:lang w:eastAsia="en-IE"/>
+        </w:rPr>
+        <w:t>"&amp;</w:t>
+      </w:r>
+      <w:proofErr w:type="spellStart"/>
+      <w:r>
+        <w:rPr>
+          <w:rFonts w:ascii="Consolas" w:eastAsia="Times New Roman" w:hAnsi="Consolas" w:cs="Times New Roman"/>
+          <w:color w:val="E6DB74"/>
+          <w:sz w:val="21"/>
+          <w:szCs w:val="21"/>
+          <w:lang w:eastAsia="en-IE"/>
+        </w:rPr>
+        <w:t>nbsp</w:t>
+      </w:r>
+      <w:proofErr w:type="spellEnd"/>
+      <w:r>
+        <w:rPr>
+          <w:rFonts w:ascii="Consolas" w:eastAsia="Times New Roman" w:hAnsi="Consolas" w:cs="Times New Roman"/>
+          <w:color w:val="E6DB74"/>
+          <w:sz w:val="21"/>
+          <w:szCs w:val="21"/>
+          <w:lang w:eastAsia="en-IE"/>
+        </w:rPr>
+        <w:t>"</w:t>
+      </w:r>
+      <w:r>
+        <w:rPr>
+          <w:rFonts w:ascii="Consolas" w:eastAsia="Times New Roman" w:hAnsi="Consolas" w:cs="Times New Roman"/>
+          <w:color w:val="F92672"/>
+          <w:sz w:val="21"/>
+          <w:szCs w:val="21"/>
+          <w:lang w:eastAsia="en-IE"/>
+        </w:rPr>
+        <w:t>.</w:t>
+      </w:r>
+      <w:r>
+        <w:rPr>
+          <w:rFonts w:ascii="Consolas" w:eastAsia="Times New Roman" w:hAnsi="Consolas" w:cs="Times New Roman"/>
+          <w:color w:val="E6DB74"/>
+          <w:sz w:val="21"/>
+          <w:szCs w:val="21"/>
+          <w:lang w:eastAsia="en-IE"/>
+        </w:rPr>
+        <w:t>"&amp;</w:t>
+      </w:r>
+      <w:proofErr w:type="spellStart"/>
+      <w:r>
+        <w:rPr>
+          <w:rFonts w:ascii="Consolas" w:eastAsia="Times New Roman" w:hAnsi="Consolas" w:cs="Times New Roman"/>
+          <w:color w:val="E6DB74"/>
+          <w:sz w:val="21"/>
+          <w:szCs w:val="21"/>
+          <w:lang w:eastAsia="en-IE"/>
+        </w:rPr>
+        <w:t>nbsp</w:t>
+      </w:r>
+      <w:proofErr w:type="spellEnd"/>
+      <w:r>
+        <w:rPr>
+          <w:rFonts w:ascii="Consolas" w:eastAsia="Times New Roman" w:hAnsi="Consolas" w:cs="Times New Roman"/>
+          <w:color w:val="E6DB74"/>
+          <w:sz w:val="21"/>
+          <w:szCs w:val="21"/>
+          <w:lang w:eastAsia="en-IE"/>
+        </w:rPr>
+        <w:t>"</w:t>
+      </w:r>
+      <w:r>
+        <w:rPr>
+          <w:rFonts w:ascii="Consolas" w:eastAsia="Times New Roman" w:hAnsi="Consolas" w:cs="Times New Roman"/>
+          <w:color w:val="F92672"/>
+          <w:sz w:val="21"/>
+          <w:szCs w:val="21"/>
+          <w:lang w:eastAsia="en-IE"/>
+        </w:rPr>
+        <w:t>.</w:t>
+      </w:r>
+      <w:r>
+        <w:rPr>
+          <w:rFonts w:ascii="Consolas" w:eastAsia="Times New Roman" w:hAnsi="Consolas" w:cs="Times New Roman"/>
+          <w:color w:val="E6DB74"/>
+          <w:sz w:val="21"/>
+          <w:szCs w:val="21"/>
+          <w:lang w:eastAsia="en-IE"/>
+        </w:rPr>
+        <w:t>"&amp;</w:t>
+      </w:r>
+      <w:proofErr w:type="spellStart"/>
+      <w:r>
+        <w:rPr>
+          <w:rFonts w:ascii="Consolas" w:eastAsia="Times New Roman" w:hAnsi="Consolas" w:cs="Times New Roman"/>
+          <w:color w:val="E6DB74"/>
+          <w:sz w:val="21"/>
+          <w:szCs w:val="21"/>
+          <w:lang w:eastAsia="en-IE"/>
+        </w:rPr>
+        <w:t>nbsp</w:t>
+      </w:r>
+      <w:proofErr w:type="spellEnd"/>
+      <w:r>
+        <w:rPr>
+          <w:rFonts w:ascii="Consolas" w:eastAsia="Times New Roman" w:hAnsi="Consolas" w:cs="Times New Roman"/>
+          <w:color w:val="E6DB74"/>
+          <w:sz w:val="21"/>
+          <w:szCs w:val="21"/>
+          <w:lang w:eastAsia="en-IE"/>
+        </w:rPr>
+        <w:t>"</w:t>
+      </w:r>
+      <w:r>
+        <w:rPr>
+          <w:rFonts w:ascii="Consolas" w:eastAsia="Times New Roman" w:hAnsi="Consolas" w:cs="Times New Roman"/>
+          <w:color w:val="F92672"/>
+          <w:sz w:val="21"/>
+          <w:szCs w:val="21"/>
+          <w:lang w:eastAsia="en-IE"/>
+        </w:rPr>
+        <w:t>.</w:t>
+      </w:r>
+      <w:r>
+        <w:rPr>
+          <w:rFonts w:ascii="Consolas" w:eastAsia="Times New Roman" w:hAnsi="Consolas" w:cs="Times New Roman"/>
+          <w:color w:val="E6DB74"/>
+          <w:sz w:val="21"/>
+          <w:szCs w:val="21"/>
+          <w:lang w:eastAsia="en-IE"/>
+        </w:rPr>
+        <w:t>'Triangle 2'</w:t>
+      </w:r>
+      <w:r>
+        <w:rPr>
+          <w:rFonts w:ascii="Consolas" w:eastAsia="Times New Roman" w:hAnsi="Consolas" w:cs="Times New Roman"/>
+          <w:color w:val="F8F8F2"/>
+          <w:sz w:val="21"/>
+          <w:szCs w:val="21"/>
+          <w:lang w:eastAsia="en-IE"/>
+        </w:rPr>
+        <w:t>;</w:t>
+      </w:r>
+    </w:p>
+    <w:p>
+      <w:pPr>
+        <w:shd w:val="clear" w:color="auto" w:fill="272822"/>
+        <w:spacing w:after="0" w:line="285" w:lineRule="atLeast"/>
+        <w:rPr>
+          <w:rFonts w:ascii="Consolas" w:eastAsia="Times New Roman" w:hAnsi="Consolas" w:cs="Times New Roman"/>
+          <w:color w:val="F8F8F2"/>
+          <w:sz w:val="21"/>
+          <w:szCs w:val="21"/>
+          <w:lang w:eastAsia="en-IE"/>
+        </w:rPr>
+      </w:pPr>
+      <w:r>
+        <w:rPr>
+          <w:rFonts w:ascii="Consolas" w:eastAsia="Times New Roman" w:hAnsi="Consolas" w:cs="Times New Roman"/>
+          <w:color w:val="66D9EF"/>
+          <w:sz w:val="21"/>
+          <w:szCs w:val="21"/>
+          <w:lang w:eastAsia="en-IE"/>
+        </w:rPr>
+        <w:t>echo</w:t>
+      </w:r>
+      <w:r>
+        <w:rPr>
+          <w:rFonts w:ascii="Consolas" w:eastAsia="Times New Roman" w:hAnsi="Consolas" w:cs="Times New Roman"/>
+          <w:color w:val="F8F8F2"/>
+          <w:sz w:val="21"/>
+          <w:szCs w:val="21"/>
+          <w:lang w:eastAsia="en-IE"/>
+        </w:rPr>
+        <w:t xml:space="preserve"> </w:t>
+      </w:r>
+      <w:r>
+        <w:rPr>
+          <w:rFonts w:ascii="Consolas" w:eastAsia="Times New Roman" w:hAnsi="Consolas" w:cs="Times New Roman"/>
+          <w:color w:val="E6DB74"/>
+          <w:sz w:val="21"/>
+          <w:szCs w:val="21"/>
+          <w:lang w:eastAsia="en-IE"/>
+        </w:rPr>
+        <w:t>"&lt;</w:t>
+      </w:r>
+      <w:proofErr w:type="spellStart"/>
+      <w:r>
+        <w:rPr>
+          <w:rFonts w:ascii="Consolas" w:eastAsia="Times New Roman" w:hAnsi="Consolas" w:cs="Times New Roman"/>
+          <w:color w:val="E6DB74"/>
+          <w:sz w:val="21"/>
+          <w:szCs w:val="21"/>
+          <w:lang w:eastAsia="en-IE"/>
+        </w:rPr>
+        <w:t>br</w:t>
+      </w:r>
+      <w:proofErr w:type="spellEnd"/>
+      <w:r>
+        <w:rPr>
+          <w:rFonts w:ascii="Consolas" w:eastAsia="Times New Roman" w:hAnsi="Consolas" w:cs="Times New Roman"/>
+          <w:color w:val="E6DB74"/>
+          <w:sz w:val="21"/>
+          <w:szCs w:val="21"/>
+          <w:lang w:eastAsia="en-IE"/>
+        </w:rPr>
+        <w:t>&gt;"</w:t>
+      </w:r>
+      <w:r>
+        <w:rPr>
+          <w:rFonts w:ascii="Consolas" w:eastAsia="Times New Roman" w:hAnsi="Consolas" w:cs="Times New Roman"/>
+          <w:color w:val="F8F8F2"/>
+          <w:sz w:val="21"/>
+          <w:szCs w:val="21"/>
+          <w:lang w:eastAsia="en-IE"/>
+        </w:rPr>
+        <w:t>;</w:t>
+      </w:r>
+    </w:p>
+    <w:p>
+      <w:pPr>
+        <w:shd w:val="clear" w:color="auto" w:fill="272822"/>
+        <w:spacing w:after="0" w:line="285" w:lineRule="atLeast"/>
+        <w:rPr>
+          <w:rFonts w:ascii="Consolas" w:eastAsia="Times New Roman" w:hAnsi="Consolas" w:cs="Times New Roman"/>
+          <w:color w:val="F8F8F2"/>
+          <w:sz w:val="21"/>
+          <w:szCs w:val="21"/>
+          <w:lang w:eastAsia="en-IE"/>
+        </w:rPr>
+      </w:pPr>
+      <w:r>
+        <w:rPr>
+          <w:rFonts w:ascii="Consolas" w:eastAsia="Times New Roman" w:hAnsi="Consolas" w:cs="Times New Roman"/>
+          <w:color w:val="66D9EF"/>
+          <w:sz w:val="21"/>
+          <w:szCs w:val="21"/>
+          <w:lang w:eastAsia="en-IE"/>
+        </w:rPr>
+        <w:t>echo</w:t>
+      </w:r>
+      <w:r>
+        <w:rPr>
+          <w:rFonts w:ascii="Consolas" w:eastAsia="Times New Roman" w:hAnsi="Consolas" w:cs="Times New Roman"/>
+          <w:color w:val="F8F8F2"/>
+          <w:sz w:val="21"/>
+          <w:szCs w:val="21"/>
+          <w:lang w:eastAsia="en-IE"/>
+        </w:rPr>
+        <w:t xml:space="preserve"> </w:t>
+      </w:r>
+      <w:r>
+        <w:rPr>
+          <w:rFonts w:ascii="Consolas" w:eastAsia="Times New Roman" w:hAnsi="Consolas" w:cs="Times New Roman"/>
+          <w:color w:val="E6DB74"/>
+          <w:sz w:val="21"/>
+          <w:szCs w:val="21"/>
+          <w:lang w:eastAsia="en-IE"/>
+        </w:rPr>
+        <w:t>"&lt;</w:t>
+      </w:r>
+      <w:proofErr w:type="spellStart"/>
+      <w:r>
+        <w:rPr>
+          <w:rFonts w:ascii="Consolas" w:eastAsia="Times New Roman" w:hAnsi="Consolas" w:cs="Times New Roman"/>
+          <w:color w:val="E6DB74"/>
+          <w:sz w:val="21"/>
+          <w:szCs w:val="21"/>
+          <w:lang w:eastAsia="en-IE"/>
+        </w:rPr>
+        <w:t>br</w:t>
+      </w:r>
+      <w:proofErr w:type="spellEnd"/>
+      <w:r>
+        <w:rPr>
+          <w:rFonts w:ascii="Consolas" w:eastAsia="Times New Roman" w:hAnsi="Consolas" w:cs="Times New Roman"/>
+          <w:color w:val="E6DB74"/>
+          <w:sz w:val="21"/>
+          <w:szCs w:val="21"/>
+          <w:lang w:eastAsia="en-IE"/>
+        </w:rPr>
+        <w:t>&gt;"</w:t>
+      </w:r>
+      <w:r>
+        <w:rPr>
+          <w:rFonts w:ascii="Consolas" w:eastAsia="Times New Roman" w:hAnsi="Consolas" w:cs="Times New Roman"/>
+          <w:color w:val="F8F8F2"/>
+          <w:sz w:val="21"/>
+          <w:szCs w:val="21"/>
+          <w:lang w:eastAsia="en-IE"/>
+        </w:rPr>
+        <w:t>;</w:t>
+      </w:r>
+    </w:p>
+    <w:p>
+      <w:pPr>
+        <w:shd w:val="clear" w:color="auto" w:fill="272822"/>
+        <w:spacing w:after="0" w:line="285" w:lineRule="atLeast"/>
+        <w:rPr>
+          <w:rFonts w:ascii="Consolas" w:eastAsia="Times New Roman" w:hAnsi="Consolas" w:cs="Times New Roman"/>
+          <w:color w:val="F8F8F2"/>
+          <w:sz w:val="21"/>
+          <w:szCs w:val="21"/>
+          <w:lang w:eastAsia="en-IE"/>
+        </w:rPr>
+      </w:pPr>
+      <w:r>
+        <w:rPr>
+          <w:rFonts w:ascii="Consolas" w:eastAsia="Times New Roman" w:hAnsi="Consolas" w:cs="Times New Roman"/>
+          <w:color w:val="F92672"/>
+          <w:sz w:val="21"/>
+          <w:szCs w:val="21"/>
+          <w:lang w:eastAsia="en-IE"/>
+        </w:rPr>
+        <w:t>for</w:t>
+      </w:r>
+      <w:r>
+        <w:rPr>
+          <w:rFonts w:ascii="Consolas" w:eastAsia="Times New Roman" w:hAnsi="Consolas" w:cs="Times New Roman"/>
+          <w:color w:val="F8F8F2"/>
+          <w:sz w:val="21"/>
+          <w:szCs w:val="21"/>
+          <w:lang w:eastAsia="en-IE"/>
+        </w:rPr>
+        <w:t xml:space="preserve"> ($</w:t>
+      </w:r>
+      <w:proofErr w:type="spellStart"/>
+      <w:r>
+        <w:rPr>
+          <w:rFonts w:ascii="Consolas" w:eastAsia="Times New Roman" w:hAnsi="Consolas" w:cs="Times New Roman"/>
+          <w:color w:val="F8F8F2"/>
+          <w:sz w:val="21"/>
+          <w:szCs w:val="21"/>
+          <w:lang w:eastAsia="en-IE"/>
+        </w:rPr>
+        <w:t>loopA</w:t>
+      </w:r>
+      <w:proofErr w:type="spellEnd"/>
+      <w:r>
+        <w:rPr>
+          <w:rFonts w:ascii="Consolas" w:eastAsia="Times New Roman" w:hAnsi="Consolas" w:cs="Times New Roman"/>
+          <w:color w:val="F92672"/>
+          <w:sz w:val="21"/>
+          <w:szCs w:val="21"/>
+          <w:lang w:eastAsia="en-IE"/>
+        </w:rPr>
+        <w:t>=</w:t>
+      </w:r>
+      <w:r>
+        <w:rPr>
+          <w:rFonts w:ascii="Consolas" w:eastAsia="Times New Roman" w:hAnsi="Consolas" w:cs="Times New Roman"/>
+          <w:color w:val="AE81FF"/>
+          <w:sz w:val="21"/>
+          <w:szCs w:val="21"/>
+          <w:lang w:eastAsia="en-IE"/>
+        </w:rPr>
+        <w:t>1</w:t>
+      </w:r>
+      <w:r>
+        <w:rPr>
+          <w:rFonts w:ascii="Consolas" w:eastAsia="Times New Roman" w:hAnsi="Consolas" w:cs="Times New Roman"/>
+          <w:color w:val="F8F8F2"/>
+          <w:sz w:val="21"/>
+          <w:szCs w:val="21"/>
+          <w:lang w:eastAsia="en-IE"/>
+        </w:rPr>
+        <w:t>; $</w:t>
+      </w:r>
+      <w:proofErr w:type="spellStart"/>
+      <w:r>
+        <w:rPr>
+          <w:rFonts w:ascii="Consolas" w:eastAsia="Times New Roman" w:hAnsi="Consolas" w:cs="Times New Roman"/>
+          <w:color w:val="F8F8F2"/>
+          <w:sz w:val="21"/>
+          <w:szCs w:val="21"/>
+          <w:lang w:eastAsia="en-IE"/>
+        </w:rPr>
+        <w:t>loopA</w:t>
+      </w:r>
+      <w:proofErr w:type="spellEnd"/>
+      <w:r>
+        <w:rPr>
+          <w:rFonts w:ascii="Consolas" w:eastAsia="Times New Roman" w:hAnsi="Consolas" w:cs="Times New Roman"/>
+          <w:color w:val="F92672"/>
+          <w:sz w:val="21"/>
+          <w:szCs w:val="21"/>
+          <w:lang w:eastAsia="en-IE"/>
+        </w:rPr>
+        <w:t>&lt;=</w:t>
+      </w:r>
+      <w:r>
+        <w:rPr>
+          <w:rFonts w:ascii="Consolas" w:eastAsia="Times New Roman" w:hAnsi="Consolas" w:cs="Times New Roman"/>
+          <w:color w:val="AE81FF"/>
+          <w:sz w:val="21"/>
+          <w:szCs w:val="21"/>
+          <w:lang w:eastAsia="en-IE"/>
+        </w:rPr>
+        <w:t>5</w:t>
+      </w:r>
+      <w:r>
+        <w:rPr>
+          <w:rFonts w:ascii="Consolas" w:eastAsia="Times New Roman" w:hAnsi="Consolas" w:cs="Times New Roman"/>
+          <w:color w:val="F8F8F2"/>
+          <w:sz w:val="21"/>
+          <w:szCs w:val="21"/>
+          <w:lang w:eastAsia="en-IE"/>
+        </w:rPr>
+        <w:t>; $</w:t>
+      </w:r>
+      <w:proofErr w:type="spellStart"/>
+      <w:r>
+        <w:rPr>
+          <w:rFonts w:ascii="Consolas" w:eastAsia="Times New Roman" w:hAnsi="Consolas" w:cs="Times New Roman"/>
+          <w:color w:val="F8F8F2"/>
+          <w:sz w:val="21"/>
+          <w:szCs w:val="21"/>
+          <w:lang w:eastAsia="en-IE"/>
+        </w:rPr>
+        <w:t>loopA</w:t>
+      </w:r>
+      <w:proofErr w:type="spellEnd"/>
+      <w:r>
+        <w:rPr>
+          <w:rFonts w:ascii="Consolas" w:eastAsia="Times New Roman" w:hAnsi="Consolas" w:cs="Times New Roman"/>
+          <w:color w:val="F92672"/>
+          <w:sz w:val="21"/>
+          <w:szCs w:val="21"/>
+          <w:lang w:eastAsia="en-IE"/>
+        </w:rPr>
+        <w:t>++</w:t>
+      </w:r>
+      <w:r>
+        <w:rPr>
+          <w:rFonts w:ascii="Consolas" w:eastAsia="Times New Roman" w:hAnsi="Consolas" w:cs="Times New Roman"/>
+          <w:color w:val="F8F8F2"/>
+          <w:sz w:val="21"/>
+          <w:szCs w:val="21"/>
+          <w:lang w:eastAsia="en-IE"/>
+        </w:rPr>
+        <w:t>) {</w:t>
+      </w:r>
+    </w:p>
+    <w:p>
+      <w:pPr>
+        <w:shd w:val="clear" w:color="auto" w:fill="272822"/>
+        <w:spacing w:after="0" w:line="285" w:lineRule="atLeast"/>
+        <w:rPr>
+          <w:rFonts w:ascii="Consolas" w:eastAsia="Times New Roman" w:hAnsi="Consolas" w:cs="Times New Roman"/>
+          <w:color w:val="F8F8F2"/>
+          <w:sz w:val="21"/>
+          <w:szCs w:val="21"/>
+          <w:lang w:eastAsia="en-IE"/>
+        </w:rPr>
+      </w:pPr>
+      <w:r>
+        <w:rPr>
+          <w:rFonts w:ascii="Consolas" w:eastAsia="Times New Roman" w:hAnsi="Consolas" w:cs="Times New Roman"/>
+          <w:color w:val="F8F8F2"/>
+          <w:sz w:val="21"/>
+          <w:szCs w:val="21"/>
+          <w:lang w:eastAsia="en-IE"/>
+        </w:rPr>
+        <w:t xml:space="preserve">   </w:t>
+      </w:r>
+      <w:r>
+        <w:rPr>
+          <w:rFonts w:ascii="Consolas" w:eastAsia="Times New Roman" w:hAnsi="Consolas" w:cs="Times New Roman"/>
+          <w:color w:val="F92672"/>
+          <w:sz w:val="21"/>
+          <w:szCs w:val="21"/>
+          <w:lang w:eastAsia="en-IE"/>
+        </w:rPr>
+        <w:t>for</w:t>
+      </w:r>
+      <w:r>
+        <w:rPr>
+          <w:rFonts w:ascii="Consolas" w:eastAsia="Times New Roman" w:hAnsi="Consolas" w:cs="Times New Roman"/>
+          <w:color w:val="F8F8F2"/>
+          <w:sz w:val="21"/>
+          <w:szCs w:val="21"/>
+          <w:lang w:eastAsia="en-IE"/>
+        </w:rPr>
+        <w:t xml:space="preserve"> ($</w:t>
+      </w:r>
+      <w:proofErr w:type="spellStart"/>
+      <w:r>
+        <w:rPr>
+          <w:rFonts w:ascii="Consolas" w:eastAsia="Times New Roman" w:hAnsi="Consolas" w:cs="Times New Roman"/>
+          <w:color w:val="F8F8F2"/>
+          <w:sz w:val="21"/>
+          <w:szCs w:val="21"/>
+          <w:lang w:eastAsia="en-IE"/>
+        </w:rPr>
+        <w:t>loopB</w:t>
+      </w:r>
+      <w:proofErr w:type="spellEnd"/>
+      <w:r>
+        <w:rPr>
+          <w:rFonts w:ascii="Consolas" w:eastAsia="Times New Roman" w:hAnsi="Consolas" w:cs="Times New Roman"/>
+          <w:color w:val="F92672"/>
+          <w:sz w:val="21"/>
+          <w:szCs w:val="21"/>
+          <w:lang w:eastAsia="en-IE"/>
+        </w:rPr>
+        <w:t>=</w:t>
+      </w:r>
+      <w:r>
+        <w:rPr>
+          <w:rFonts w:ascii="Consolas" w:eastAsia="Times New Roman" w:hAnsi="Consolas" w:cs="Times New Roman"/>
+          <w:color w:val="F8F8F2"/>
+          <w:sz w:val="21"/>
+          <w:szCs w:val="21"/>
+          <w:lang w:eastAsia="en-IE"/>
+        </w:rPr>
+        <w:t>$</w:t>
+      </w:r>
+      <w:proofErr w:type="spellStart"/>
+      <w:r>
+        <w:rPr>
+          <w:rFonts w:ascii="Consolas" w:eastAsia="Times New Roman" w:hAnsi="Consolas" w:cs="Times New Roman"/>
+          <w:color w:val="F8F8F2"/>
+          <w:sz w:val="21"/>
+          <w:szCs w:val="21"/>
+          <w:lang w:eastAsia="en-IE"/>
+        </w:rPr>
+        <w:t>loopA</w:t>
+      </w:r>
+      <w:proofErr w:type="spellEnd"/>
+      <w:r>
+        <w:rPr>
+          <w:rFonts w:ascii="Consolas" w:eastAsia="Times New Roman" w:hAnsi="Consolas" w:cs="Times New Roman"/>
+          <w:color w:val="F8F8F2"/>
+          <w:sz w:val="21"/>
+          <w:szCs w:val="21"/>
+          <w:lang w:eastAsia="en-IE"/>
+        </w:rPr>
+        <w:t>; $</w:t>
+      </w:r>
+      <w:proofErr w:type="spellStart"/>
+      <w:r>
+        <w:rPr>
+          <w:rFonts w:ascii="Consolas" w:eastAsia="Times New Roman" w:hAnsi="Consolas" w:cs="Times New Roman"/>
+          <w:color w:val="F8F8F2"/>
+          <w:sz w:val="21"/>
+          <w:szCs w:val="21"/>
+          <w:lang w:eastAsia="en-IE"/>
+        </w:rPr>
+        <w:t>loopB</w:t>
+      </w:r>
+      <w:proofErr w:type="spellEnd"/>
+      <w:r>
+        <w:rPr>
+          <w:rFonts w:ascii="Consolas" w:eastAsia="Times New Roman" w:hAnsi="Consolas" w:cs="Times New Roman"/>
+          <w:color w:val="F92672"/>
+          <w:sz w:val="21"/>
+          <w:szCs w:val="21"/>
+          <w:lang w:eastAsia="en-IE"/>
+        </w:rPr>
+        <w:t>&lt;=</w:t>
+      </w:r>
+      <w:r>
+        <w:rPr>
+          <w:rFonts w:ascii="Consolas" w:eastAsia="Times New Roman" w:hAnsi="Consolas" w:cs="Times New Roman"/>
+          <w:color w:val="AE81FF"/>
+          <w:sz w:val="21"/>
+          <w:szCs w:val="21"/>
+          <w:lang w:eastAsia="en-IE"/>
+        </w:rPr>
+        <w:t>5</w:t>
+      </w:r>
+      <w:r>
+        <w:rPr>
+          <w:rFonts w:ascii="Consolas" w:eastAsia="Times New Roman" w:hAnsi="Consolas" w:cs="Times New Roman"/>
+          <w:color w:val="F8F8F2"/>
+          <w:sz w:val="21"/>
+          <w:szCs w:val="21"/>
+          <w:lang w:eastAsia="en-IE"/>
+        </w:rPr>
+        <w:t>; $</w:t>
+      </w:r>
+      <w:proofErr w:type="spellStart"/>
+      <w:r>
+        <w:rPr>
+          <w:rFonts w:ascii="Consolas" w:eastAsia="Times New Roman" w:hAnsi="Consolas" w:cs="Times New Roman"/>
+          <w:color w:val="F8F8F2"/>
+          <w:sz w:val="21"/>
+          <w:szCs w:val="21"/>
+          <w:lang w:eastAsia="en-IE"/>
+        </w:rPr>
+        <w:t>loopB</w:t>
+      </w:r>
+      <w:proofErr w:type="spellEnd"/>
+      <w:r>
+        <w:rPr>
+          <w:rFonts w:ascii="Consolas" w:eastAsia="Times New Roman" w:hAnsi="Consolas" w:cs="Times New Roman"/>
+          <w:color w:val="F92672"/>
+          <w:sz w:val="21"/>
+          <w:szCs w:val="21"/>
+          <w:lang w:eastAsia="en-IE"/>
+        </w:rPr>
+        <w:t>++</w:t>
+      </w:r>
+      <w:r>
+        <w:rPr>
+          <w:rFonts w:ascii="Consolas" w:eastAsia="Times New Roman" w:hAnsi="Consolas" w:cs="Times New Roman"/>
+          <w:color w:val="F8F8F2"/>
+          <w:sz w:val="21"/>
+          <w:szCs w:val="21"/>
+          <w:lang w:eastAsia="en-IE"/>
+        </w:rPr>
+        <w:t>) {</w:t>
+      </w:r>
+    </w:p>
+    <w:p>
+      <w:pPr>
+        <w:shd w:val="clear" w:color="auto" w:fill="272822"/>
+        <w:spacing w:after="0" w:line="285" w:lineRule="atLeast"/>
+        <w:rPr>
+          <w:rFonts w:ascii="Consolas" w:eastAsia="Times New Roman" w:hAnsi="Consolas" w:cs="Times New Roman"/>
+          <w:color w:val="F8F8F2"/>
+          <w:sz w:val="21"/>
+          <w:szCs w:val="21"/>
+          <w:lang w:eastAsia="en-IE"/>
+        </w:rPr>
+      </w:pPr>
+      <w:r>
+        <w:rPr>
+          <w:rFonts w:ascii="Consolas" w:eastAsia="Times New Roman" w:hAnsi="Consolas" w:cs="Times New Roman"/>
+          <w:color w:val="F8F8F2"/>
+          <w:sz w:val="21"/>
+          <w:szCs w:val="21"/>
+          <w:lang w:eastAsia="en-IE"/>
+        </w:rPr>
+        <w:t xml:space="preserve">      </w:t>
+      </w:r>
+      <w:r>
+        <w:rPr>
+          <w:rFonts w:ascii="Consolas" w:eastAsia="Times New Roman" w:hAnsi="Consolas" w:cs="Times New Roman"/>
+          <w:color w:val="66D9EF"/>
+          <w:sz w:val="21"/>
+          <w:szCs w:val="21"/>
+          <w:lang w:eastAsia="en-IE"/>
+        </w:rPr>
+        <w:t>echo</w:t>
+      </w:r>
+      <w:r>
+        <w:rPr>
+          <w:rFonts w:ascii="Consolas" w:eastAsia="Times New Roman" w:hAnsi="Consolas" w:cs="Times New Roman"/>
+          <w:color w:val="F8F8F2"/>
+          <w:sz w:val="21"/>
+          <w:szCs w:val="21"/>
+          <w:lang w:eastAsia="en-IE"/>
+        </w:rPr>
+        <w:t xml:space="preserve"> $</w:t>
+      </w:r>
+      <w:proofErr w:type="spellStart"/>
+      <w:r>
+        <w:rPr>
+          <w:rFonts w:ascii="Consolas" w:eastAsia="Times New Roman" w:hAnsi="Consolas" w:cs="Times New Roman"/>
+          <w:color w:val="F8F8F2"/>
+          <w:sz w:val="21"/>
+          <w:szCs w:val="21"/>
+          <w:lang w:eastAsia="en-IE"/>
+        </w:rPr>
+        <w:t>loopB</w:t>
+      </w:r>
+      <w:proofErr w:type="spellEnd"/>
+      <w:r>
+        <w:rPr>
+          <w:rFonts w:ascii="Consolas" w:eastAsia="Times New Roman" w:hAnsi="Consolas" w:cs="Times New Roman"/>
+          <w:color w:val="F92672"/>
+          <w:sz w:val="21"/>
+          <w:szCs w:val="21"/>
+          <w:lang w:eastAsia="en-IE"/>
+        </w:rPr>
+        <w:t>.</w:t>
+      </w:r>
+      <w:r>
+        <w:rPr>
+          <w:rFonts w:ascii="Consolas" w:eastAsia="Times New Roman" w:hAnsi="Consolas" w:cs="Times New Roman"/>
+          <w:color w:val="E6DB74"/>
+          <w:sz w:val="21"/>
+          <w:szCs w:val="21"/>
+          <w:lang w:eastAsia="en-IE"/>
+        </w:rPr>
+        <w:t>" "</w:t>
+      </w:r>
+      <w:r>
+        <w:rPr>
+          <w:rFonts w:ascii="Consolas" w:eastAsia="Times New Roman" w:hAnsi="Consolas" w:cs="Times New Roman"/>
+          <w:color w:val="F8F8F2"/>
+          <w:sz w:val="21"/>
+          <w:szCs w:val="21"/>
+          <w:lang w:eastAsia="en-IE"/>
+        </w:rPr>
+        <w:t>;</w:t>
+      </w:r>
+    </w:p>
+    <w:p>
+      <w:pPr>
+        <w:shd w:val="clear" w:color="auto" w:fill="272822"/>
+        <w:spacing w:after="0" w:line="285" w:lineRule="atLeast"/>
+        <w:rPr>
+          <w:rFonts w:ascii="Consolas" w:eastAsia="Times New Roman" w:hAnsi="Consolas" w:cs="Times New Roman"/>
+          <w:color w:val="F8F8F2"/>
+          <w:sz w:val="21"/>
+          <w:szCs w:val="21"/>
+          <w:lang w:eastAsia="en-IE"/>
+        </w:rPr>
+      </w:pPr>
+      <w:r>
+        <w:rPr>
+          <w:rFonts w:ascii="Consolas" w:eastAsia="Times New Roman" w:hAnsi="Consolas" w:cs="Times New Roman"/>
+          <w:color w:val="F8F8F2"/>
+          <w:sz w:val="21"/>
+          <w:szCs w:val="21"/>
+          <w:lang w:eastAsia="en-IE"/>
+        </w:rPr>
+        <w:t xml:space="preserve">   }</w:t>
+      </w:r>
+    </w:p>
+    <w:p>
+      <w:pPr>
+        <w:shd w:val="clear" w:color="auto" w:fill="272822"/>
+        <w:spacing w:after="0" w:line="285" w:lineRule="atLeast"/>
+        <w:rPr>
+          <w:rFonts w:ascii="Consolas" w:eastAsia="Times New Roman" w:hAnsi="Consolas" w:cs="Times New Roman"/>
+          <w:color w:val="F8F8F2"/>
+          <w:sz w:val="21"/>
+          <w:szCs w:val="21"/>
+          <w:lang w:eastAsia="en-IE"/>
+        </w:rPr>
+      </w:pPr>
+      <w:r>
+        <w:rPr>
+          <w:rFonts w:ascii="Consolas" w:eastAsia="Times New Roman" w:hAnsi="Consolas" w:cs="Times New Roman"/>
+          <w:color w:val="F8F8F2"/>
+          <w:sz w:val="21"/>
+          <w:szCs w:val="21"/>
+          <w:lang w:eastAsia="en-IE"/>
+        </w:rPr>
+        <w:t xml:space="preserve">   </w:t>
+      </w:r>
+      <w:r>
+        <w:rPr>
+          <w:rFonts w:ascii="Consolas" w:eastAsia="Times New Roman" w:hAnsi="Consolas" w:cs="Times New Roman"/>
+          <w:color w:val="66D9EF"/>
+          <w:sz w:val="21"/>
+          <w:szCs w:val="21"/>
+          <w:lang w:eastAsia="en-IE"/>
+        </w:rPr>
+        <w:t>echo</w:t>
+      </w:r>
+      <w:r>
+        <w:rPr>
+          <w:rFonts w:ascii="Consolas" w:eastAsia="Times New Roman" w:hAnsi="Consolas" w:cs="Times New Roman"/>
+          <w:color w:val="F8F8F2"/>
+          <w:sz w:val="21"/>
+          <w:szCs w:val="21"/>
+          <w:lang w:eastAsia="en-IE"/>
+        </w:rPr>
+        <w:t xml:space="preserve"> </w:t>
+      </w:r>
+      <w:r>
+        <w:rPr>
+          <w:rFonts w:ascii="Consolas" w:eastAsia="Times New Roman" w:hAnsi="Consolas" w:cs="Times New Roman"/>
+          <w:color w:val="E6DB74"/>
+          <w:sz w:val="21"/>
+          <w:szCs w:val="21"/>
+          <w:lang w:eastAsia="en-IE"/>
+        </w:rPr>
+        <w:t>"&lt;</w:t>
+      </w:r>
+      <w:proofErr w:type="spellStart"/>
+      <w:r>
+        <w:rPr>
+          <w:rFonts w:ascii="Consolas" w:eastAsia="Times New Roman" w:hAnsi="Consolas" w:cs="Times New Roman"/>
+          <w:color w:val="E6DB74"/>
+          <w:sz w:val="21"/>
+          <w:szCs w:val="21"/>
+          <w:lang w:eastAsia="en-IE"/>
+        </w:rPr>
+        <w:t>br</w:t>
+      </w:r>
+      <w:proofErr w:type="spellEnd"/>
+      <w:r>
+        <w:rPr>
+          <w:rFonts w:ascii="Consolas" w:eastAsia="Times New Roman" w:hAnsi="Consolas" w:cs="Times New Roman"/>
+          <w:color w:val="E6DB74"/>
+          <w:sz w:val="21"/>
+          <w:szCs w:val="21"/>
+          <w:lang w:eastAsia="en-IE"/>
+        </w:rPr>
+        <w:t>&gt;"</w:t>
+      </w:r>
+      <w:r>
+        <w:rPr>
+          <w:rFonts w:ascii="Consolas" w:eastAsia="Times New Roman" w:hAnsi="Consolas" w:cs="Times New Roman"/>
+          <w:color w:val="F8F8F2"/>
+          <w:sz w:val="21"/>
+          <w:szCs w:val="21"/>
+          <w:lang w:eastAsia="en-IE"/>
+        </w:rPr>
+        <w:t>;</w:t>
+      </w:r>
+    </w:p>
+    <w:p>
+      <w:pPr>
+        <w:shd w:val="clear" w:color="auto" w:fill="272822"/>
+        <w:spacing w:after="0" w:line="285" w:lineRule="atLeast"/>
+        <w:rPr>
+          <w:rFonts w:ascii="Consolas" w:eastAsia="Times New Roman" w:hAnsi="Consolas" w:cs="Times New Roman"/>
+          <w:color w:val="F8F8F2"/>
+          <w:sz w:val="21"/>
+          <w:szCs w:val="21"/>
+          <w:lang w:eastAsia="en-IE"/>
+        </w:rPr>
+      </w:pPr>
+      <w:r>
+        <w:rPr>
+          <w:rFonts w:ascii="Consolas" w:eastAsia="Times New Roman" w:hAnsi="Consolas" w:cs="Times New Roman"/>
+          <w:color w:val="F8F8F2"/>
+          <w:sz w:val="21"/>
+          <w:szCs w:val="21"/>
+          <w:lang w:eastAsia="en-IE"/>
+        </w:rPr>
+        <w:t>}</w:t>
+      </w:r>
+    </w:p>
+    <w:p>
+      <w:pPr>
+        <w:shd w:val="clear" w:color="auto" w:fill="272822"/>
+        <w:spacing w:after="0" w:line="285" w:lineRule="atLeast"/>
+        <w:rPr>
+          <w:rFonts w:ascii="Consolas" w:eastAsia="Times New Roman" w:hAnsi="Consolas" w:cs="Times New Roman"/>
+          <w:color w:val="F8F8F2"/>
+          <w:sz w:val="21"/>
+          <w:szCs w:val="21"/>
+          <w:lang w:eastAsia="en-IE"/>
+        </w:rPr>
+      </w:pPr>
+    </w:p>
+    <w:p>
+      <w:pPr>
+        <w:shd w:val="clear" w:color="auto" w:fill="272822"/>
+        <w:spacing w:after="0" w:line="285" w:lineRule="atLeast"/>
+        <w:rPr>
+          <w:rFonts w:ascii="Consolas" w:eastAsia="Times New Roman" w:hAnsi="Consolas" w:cs="Times New Roman"/>
+          <w:color w:val="F8F8F2"/>
+          <w:sz w:val="21"/>
+          <w:szCs w:val="21"/>
+          <w:lang w:eastAsia="en-IE"/>
+        </w:rPr>
+      </w:pPr>
+      <w:r>
+        <w:rPr>
+          <w:rFonts w:ascii="Consolas" w:eastAsia="Times New Roman" w:hAnsi="Consolas" w:cs="Times New Roman"/>
+          <w:color w:val="66D9EF"/>
+          <w:sz w:val="21"/>
+          <w:szCs w:val="21"/>
+          <w:lang w:eastAsia="en-IE"/>
+        </w:rPr>
+        <w:t>echo</w:t>
+      </w:r>
+      <w:r>
+        <w:rPr>
+          <w:rFonts w:ascii="Consolas" w:eastAsia="Times New Roman" w:hAnsi="Consolas" w:cs="Times New Roman"/>
+          <w:color w:val="F8F8F2"/>
+          <w:sz w:val="21"/>
+          <w:szCs w:val="21"/>
+          <w:lang w:eastAsia="en-IE"/>
+        </w:rPr>
+        <w:t xml:space="preserve"> </w:t>
+      </w:r>
+      <w:r>
+        <w:rPr>
+          <w:rFonts w:ascii="Consolas" w:eastAsia="Times New Roman" w:hAnsi="Consolas" w:cs="Times New Roman"/>
+          <w:color w:val="E6DB74"/>
+          <w:sz w:val="21"/>
+          <w:szCs w:val="21"/>
+          <w:lang w:eastAsia="en-IE"/>
+        </w:rPr>
+        <w:t>"&lt;/body&gt;"</w:t>
+      </w:r>
+      <w:r>
+        <w:rPr>
+          <w:rFonts w:ascii="Consolas" w:eastAsia="Times New Roman" w:hAnsi="Consolas" w:cs="Times New Roman"/>
+          <w:color w:val="F8F8F2"/>
+          <w:sz w:val="21"/>
+          <w:szCs w:val="21"/>
+          <w:lang w:eastAsia="en-IE"/>
+        </w:rPr>
+        <w:t>;</w:t>
+      </w:r>
+    </w:p>
+    <w:p>
+      <w:pPr>
+        <w:shd w:val="clear" w:color="auto" w:fill="272822"/>
+        <w:spacing w:after="0" w:line="285" w:lineRule="atLeast"/>
+        <w:rPr>
+          <w:rFonts w:ascii="Consolas" w:eastAsia="Times New Roman" w:hAnsi="Consolas" w:cs="Times New Roman"/>
+          <w:color w:val="F8F8F2"/>
+          <w:sz w:val="21"/>
+          <w:szCs w:val="21"/>
+          <w:lang w:eastAsia="en-IE"/>
+        </w:rPr>
+      </w:pPr>
+      <w:r>
+        <w:rPr>
+          <w:rFonts w:ascii="Consolas" w:eastAsia="Times New Roman" w:hAnsi="Consolas" w:cs="Times New Roman"/>
+          <w:color w:val="F92672"/>
+          <w:sz w:val="21"/>
+          <w:szCs w:val="21"/>
+          <w:lang w:eastAsia="en-IE"/>
+        </w:rPr>
+        <w:t>?&gt;</w:t>
+      </w:r>
+    </w:p>
+    <w:p/>
+    <w:p/>
+    <w:p/>
+    <w:p/>
+    <w:p/>
+    <w:p/>
+    <w:p>
+      <w:r>
+        <w:rPr>
+          <w:noProof/>
+        </w:rPr>
+        <w:drawing>
+          <wp:inline distT="0" distB="0" distL="0" distR="0" wp14:anchorId="4986AE86" wp14:editId="4EE220EC">
+            <wp:extent cx="1685925" cy="6115050"/>
+            <wp:effectExtent l="0" t="0" r="9525" b="0"/>
+            <wp:docPr id="12" name="Picture 12"/>
+            <wp:cNvGraphicFramePr>
+              <a:graphicFrameLocks xmlns:a="http://schemas.openxmlformats.org/drawingml/2006/main" noChangeAspect="1"/>
+            </wp:cNvGraphicFramePr>
+            <a:graphic xmlns:a="http://schemas.openxmlformats.org/drawingml/2006/main">
+              <a:graphicData uri="http://schemas.openxmlformats.org/drawingml/2006/picture">
+                <pic:pic xmlns:pic="http://schemas.openxmlformats.org/drawingml/2006/picture">
+                  <pic:nvPicPr>
+                    <pic:cNvPr id="1" name=""/>
+                    <pic:cNvPicPr/>
+                  </pic:nvPicPr>
+                  <pic:blipFill>
+                    <a:blip r:embed="rId26"/>
+                    <a:stretch>
+                      <a:fillRect/>
+                    </a:stretch>
+                  </pic:blipFill>
+                  <pic:spPr>
+                    <a:xfrm>
+                      <a:off x="0" y="0"/>
+                      <a:ext cx="1685925" cy="6115050"/>
+                    </a:xfrm>
+                    <a:prstGeom prst="rect">
+                      <a:avLst/>
+                    </a:prstGeom>
+                  </pic:spPr>
+                </pic:pic>
+              </a:graphicData>
+            </a:graphic>
+          </wp:inline>
+        </w:drawing>
+      </w:r>
+    </w:p>
+    <w:p>
+      <w:r>
+        <w:br w:type="page"/>
+      </w:r>
+    </w:p>
+    <w:p>
+      <w:pPr>
+        <w:rPr>
+          <w:b/>
+        </w:rPr>
+      </w:pPr>
+      <w:r>
+        <w:rPr>
+          <w:b/>
+        </w:rPr>
+        <w:lastRenderedPageBreak/>
+        <w:t>Task 10</w:t>
+      </w:r>
+      <w:r>
+        <w:rPr>
+          <w:b/>
+        </w:rPr>
+        <w:tab/>
+        <w:t>-</w:t>
+      </w:r>
+      <w:r>
+        <w:rPr>
+          <w:b/>
+        </w:rPr>
+        <w:tab/>
+        <w:t>A Library of Functions</w:t>
+      </w:r>
+    </w:p>
+    <w:p/>
+    <w:p>
       <w:bookmarkStart w:id="0" w:name="_GoBack"/>
       <w:bookmarkEnd w:id="0"/>
     </w:p>
+    <w:p/>
+    <w:p/>
     <w:p/>
     <w:p/>
     <w:p/>
@@ -26386,8 +29812,8 @@
     <w:p/>
     <w:p/>
     <w:sectPr>
-      <w:headerReference w:type="default" r:id="rId26"/>
-      <w:footerReference w:type="default" r:id="rId27"/>
+      <w:headerReference w:type="default" r:id="rId27"/>
+      <w:footerReference w:type="default" r:id="rId28"/>
       <w:pgSz w:w="11906" w:h="16838"/>
       <w:pgMar w:top="1440" w:right="1440" w:bottom="1440" w:left="1440" w:header="708" w:footer="708" w:gutter="0"/>
       <w:cols w:space="708"/>
@@ -27270,6 +30696,7 @@
     <w:rsid w:val="00645A6E"/>
     <w:rsid w:val="00BC6079"/>
     <w:rsid w:val="00C6448F"/>
+    <w:rsid w:val="00C966CB"/>
     <w:rsid w:val="00D63D15"/>
     <w:rsid w:val="00F8430E"/>
   </w:rsids>

</xml_diff>